<commit_message>
updated group requirements for D02
</commit_message>
<xml_diff>
--- a/reports/Group/00 - Requirements - Group.docx
+++ b/reports/Group/00 - Requirements - Group.docx
@@ -425,8 +425,16 @@
                   <w:rPr>
                     <w:rFonts w:asciiTheme="majorHAnsi" w:hAnsiTheme="majorHAnsi" w:cstheme="majorHAnsi"/>
                   </w:rPr>
-                  <w:t>Chaves Cumbreras</w:t>
+                  <w:t xml:space="preserve">Chaves </w:t>
                 </w:r>
+                <w:proofErr w:type="spellStart"/>
+                <w:r>
+                  <w:rPr>
+                    <w:rFonts w:asciiTheme="majorHAnsi" w:hAnsiTheme="majorHAnsi" w:cstheme="majorHAnsi"/>
+                  </w:rPr>
+                  <w:t>Cumbreras</w:t>
+                </w:r>
+                <w:proofErr w:type="spellEnd"/>
                 <w:r>
                   <w:rPr>
                     <w:rFonts w:asciiTheme="majorHAnsi" w:hAnsiTheme="majorHAnsi" w:cstheme="majorHAnsi"/>
@@ -502,6 +510,12 @@
                     <w:rFonts w:asciiTheme="majorHAnsi" w:hAnsiTheme="majorHAnsi" w:cstheme="majorHAnsi"/>
                   </w:rPr>
                   <w:t>developer</w:t>
+                </w:r>
+                <w:r>
+                  <w:rPr>
+                    <w:rFonts w:asciiTheme="majorHAnsi" w:hAnsiTheme="majorHAnsi" w:cstheme="majorHAnsi"/>
+                  </w:rPr>
+                  <w:t xml:space="preserve">, operator, analyst </w:t>
                 </w:r>
               </w:sdtContent>
             </w:sdt>
@@ -773,6 +787,12 @@
                     <w:rFonts w:asciiTheme="majorHAnsi" w:hAnsiTheme="majorHAnsi" w:cstheme="majorHAnsi"/>
                   </w:rPr>
                   <w:t>developer</w:t>
+                </w:r>
+                <w:r>
+                  <w:rPr>
+                    <w:rFonts w:asciiTheme="majorHAnsi" w:hAnsiTheme="majorHAnsi" w:cstheme="majorHAnsi"/>
+                  </w:rPr>
+                  <w:t>, tester, analyst</w:t>
                 </w:r>
                 <w:r>
                   <w:rPr>
@@ -1052,6 +1072,12 @@
                     <w:rFonts w:asciiTheme="majorHAnsi" w:hAnsiTheme="majorHAnsi" w:cstheme="majorHAnsi"/>
                   </w:rPr>
                   <w:t>developer</w:t>
+                </w:r>
+                <w:r>
+                  <w:rPr>
+                    <w:rFonts w:asciiTheme="majorHAnsi" w:hAnsiTheme="majorHAnsi" w:cstheme="majorHAnsi"/>
+                  </w:rPr>
+                  <w:t>, tester, analyst</w:t>
                 </w:r>
                 <w:r>
                   <w:rPr>
@@ -1352,13 +1378,7 @@
                   <w:rPr>
                     <w:rFonts w:asciiTheme="majorHAnsi" w:hAnsiTheme="majorHAnsi" w:cstheme="majorHAnsi"/>
                   </w:rPr>
-                  <w:t>, operator</w:t>
-                </w:r>
-                <w:r>
-                  <w:rPr>
-                    <w:rFonts w:asciiTheme="majorHAnsi" w:hAnsiTheme="majorHAnsi" w:cstheme="majorHAnsi"/>
-                  </w:rPr>
-                  <w:t xml:space="preserve"> </w:t>
+                  <w:t xml:space="preserve">, tester, analyst </w:t>
                 </w:r>
               </w:sdtContent>
             </w:sdt>
@@ -1648,6 +1668,12 @@
                     <w:rFonts w:asciiTheme="majorHAnsi" w:hAnsiTheme="majorHAnsi" w:cstheme="majorHAnsi"/>
                   </w:rPr>
                   <w:t>developer</w:t>
+                </w:r>
+                <w:r>
+                  <w:rPr>
+                    <w:rFonts w:asciiTheme="majorHAnsi" w:hAnsiTheme="majorHAnsi" w:cstheme="majorHAnsi"/>
+                  </w:rPr>
+                  <w:t>, tester, analyst</w:t>
                 </w:r>
                 <w:r>
                   <w:rPr>
@@ -11163,6 +11189,7 @@
   </w:compat>
   <w:rsids>
     <w:rsidRoot w:val="006B2BEC"/>
+    <w:rsid w:val="00001EFD"/>
     <w:rsid w:val="00053924"/>
     <w:rsid w:val="00055A68"/>
     <w:rsid w:val="0009453F"/>
@@ -11243,6 +11270,7 @@
     <w:rsid w:val="00F3606D"/>
     <w:rsid w:val="00F70A20"/>
     <w:rsid w:val="00F8539E"/>
+    <w:rsid w:val="00F96B6D"/>
     <w:rsid w:val="00F970E5"/>
     <w:rsid w:val="00FE6BFD"/>
   </w:rsids>

</xml_diff>

<commit_message>
Updated group requirements for Deliverable D02
</commit_message>
<xml_diff>
--- a/reports/Group/00 - Requirements - Group.docx
+++ b/reports/Group/00 - Requirements - Group.docx
@@ -425,16 +425,8 @@
                   <w:rPr>
                     <w:rFonts w:asciiTheme="majorHAnsi" w:hAnsiTheme="majorHAnsi" w:cstheme="majorHAnsi"/>
                   </w:rPr>
-                  <w:t xml:space="preserve">Chaves </w:t>
+                  <w:t>Chaves Cumbreras</w:t>
                 </w:r>
-                <w:proofErr w:type="spellStart"/>
-                <w:r>
-                  <w:rPr>
-                    <w:rFonts w:asciiTheme="majorHAnsi" w:hAnsiTheme="majorHAnsi" w:cstheme="majorHAnsi"/>
-                  </w:rPr>
-                  <w:t>Cumbreras</w:t>
-                </w:r>
-                <w:proofErr w:type="spellEnd"/>
                 <w:r>
                   <w:rPr>
                     <w:rFonts w:asciiTheme="majorHAnsi" w:hAnsiTheme="majorHAnsi" w:cstheme="majorHAnsi"/>
@@ -515,7 +507,31 @@
                   <w:rPr>
                     <w:rFonts w:asciiTheme="majorHAnsi" w:hAnsiTheme="majorHAnsi" w:cstheme="majorHAnsi"/>
                   </w:rPr>
-                  <w:t xml:space="preserve">, operator, analyst </w:t>
+                  <w:t xml:space="preserve">, </w:t>
+                </w:r>
+                <w:r>
+                  <w:rPr>
+                    <w:rFonts w:asciiTheme="majorHAnsi" w:hAnsiTheme="majorHAnsi" w:cstheme="majorHAnsi"/>
+                  </w:rPr>
+                  <w:t>tester</w:t>
+                </w:r>
+                <w:r>
+                  <w:rPr>
+                    <w:rFonts w:asciiTheme="majorHAnsi" w:hAnsiTheme="majorHAnsi" w:cstheme="majorHAnsi"/>
+                  </w:rPr>
+                  <w:t>, analyst</w:t>
+                </w:r>
+                <w:r>
+                  <w:rPr>
+                    <w:rFonts w:asciiTheme="majorHAnsi" w:hAnsiTheme="majorHAnsi" w:cstheme="majorHAnsi"/>
+                  </w:rPr>
+                  <w:t>, operator</w:t>
+                </w:r>
+                <w:r>
+                  <w:rPr>
+                    <w:rFonts w:asciiTheme="majorHAnsi" w:hAnsiTheme="majorHAnsi" w:cstheme="majorHAnsi"/>
+                  </w:rPr>
+                  <w:t xml:space="preserve"> </w:t>
                 </w:r>
               </w:sdtContent>
             </w:sdt>
@@ -1111,7 +1127,7 @@
               <w:rPr>
                 <w:rFonts w:asciiTheme="majorHAnsi" w:hAnsiTheme="majorHAnsi" w:cstheme="majorHAnsi"/>
                 <w:b/>
-                <w:lang w:val="es-ES"/>
+                <w:lang w:val="en-US"/>
               </w:rPr>
             </w:pPr>
             <w:r>
@@ -1139,7 +1155,7 @@
               <w:sdtPr>
                 <w:rPr>
                   <w:rFonts w:asciiTheme="majorHAnsi" w:hAnsiTheme="majorHAnsi" w:cstheme="majorBidi"/>
-                  <w:lang w:val="es-ES"/>
+                  <w:lang w:val="en-US"/>
                 </w:rPr>
                 <w:tag w:val="ID4"/>
                 <w:id w:val="577182649"/>
@@ -1153,14 +1169,14 @@
                 <w:r>
                   <w:rPr>
                     <w:rFonts w:asciiTheme="majorHAnsi" w:hAnsiTheme="majorHAnsi" w:cstheme="majorBidi"/>
-                    <w:lang w:val="es-ES"/>
+                    <w:lang w:val="en-US"/>
                   </w:rPr>
                   <w:t xml:space="preserve"> </w:t>
                 </w:r>
                 <w:r>
                   <w:rPr>
                     <w:rFonts w:asciiTheme="majorHAnsi" w:hAnsiTheme="majorHAnsi" w:cstheme="majorBidi"/>
-                    <w:lang w:val="es-ES"/>
+                    <w:lang w:val="en-US"/>
                   </w:rPr>
                   <w:t>4928****</w:t>
                 </w:r>
@@ -1202,7 +1218,7 @@
               <w:sdtPr>
                 <w:rPr>
                   <w:rFonts w:asciiTheme="majorHAnsi" w:hAnsiTheme="majorHAnsi" w:cstheme="majorHAnsi"/>
-                  <w:lang w:val="es-ES"/>
+                  <w:lang w:val="en-US"/>
                 </w:rPr>
                 <w:tag w:val="UVUS04"/>
                 <w:id w:val="-1772313792"/>
@@ -1216,21 +1232,21 @@
                 <w:r>
                   <w:rPr>
                     <w:rFonts w:asciiTheme="majorHAnsi" w:hAnsiTheme="majorHAnsi" w:cstheme="majorHAnsi"/>
-                    <w:lang w:val="es-ES"/>
+                    <w:lang w:val="en-US"/>
                   </w:rPr>
                   <w:t xml:space="preserve"> </w:t>
                 </w:r>
                 <w:r>
                   <w:rPr>
                     <w:rFonts w:asciiTheme="majorHAnsi" w:hAnsiTheme="majorHAnsi" w:cstheme="majorHAnsi"/>
-                    <w:lang w:val="es-ES"/>
+                    <w:lang w:val="en-US"/>
                   </w:rPr>
                   <w:t>BGR5538</w:t>
                 </w:r>
                 <w:r>
                   <w:rPr>
                     <w:rFonts w:asciiTheme="majorHAnsi" w:hAnsiTheme="majorHAnsi" w:cstheme="majorHAnsi"/>
-                    <w:lang w:val="es-ES"/>
+                    <w:lang w:val="en-US"/>
                   </w:rPr>
                   <w:t xml:space="preserve">  </w:t>
                 </w:r>
@@ -1270,7 +1286,7 @@
               <w:sdtPr>
                 <w:rPr>
                   <w:rFonts w:asciiTheme="majorHAnsi" w:hAnsiTheme="majorHAnsi" w:cstheme="majorHAnsi"/>
-                  <w:lang w:val="es-ES"/>
+                  <w:lang w:val="en-US"/>
                 </w:rPr>
                 <w:tag w:val="Student4"/>
                 <w:id w:val="-924030127"/>
@@ -1284,35 +1300,35 @@
                 <w:r>
                   <w:rPr>
                     <w:rFonts w:asciiTheme="majorHAnsi" w:hAnsiTheme="majorHAnsi" w:cstheme="majorHAnsi"/>
-                    <w:lang w:val="es-ES"/>
+                    <w:lang w:val="en-US"/>
                   </w:rPr>
                   <w:t xml:space="preserve"> </w:t>
                 </w:r>
                 <w:r>
                   <w:rPr>
                     <w:rFonts w:asciiTheme="majorHAnsi" w:hAnsiTheme="majorHAnsi" w:cstheme="majorHAnsi"/>
-                    <w:lang w:val="es-ES"/>
+                    <w:lang w:val="en-US"/>
                   </w:rPr>
                   <w:t>Rodríguez Muñoz</w:t>
                 </w:r>
                 <w:r>
                   <w:rPr>
                     <w:rFonts w:asciiTheme="majorHAnsi" w:hAnsiTheme="majorHAnsi" w:cstheme="majorHAnsi"/>
-                    <w:lang w:val="es-ES"/>
+                    <w:lang w:val="en-US"/>
                   </w:rPr>
                   <w:t xml:space="preserve">, </w:t>
                 </w:r>
                 <w:r>
                   <w:rPr>
                     <w:rFonts w:asciiTheme="majorHAnsi" w:hAnsiTheme="majorHAnsi" w:cstheme="majorHAnsi"/>
-                    <w:lang w:val="es-ES"/>
+                    <w:lang w:val="en-US"/>
                   </w:rPr>
                   <w:t>Rafael</w:t>
                 </w:r>
                 <w:r>
                   <w:rPr>
                     <w:rFonts w:asciiTheme="majorHAnsi" w:hAnsiTheme="majorHAnsi" w:cstheme="majorHAnsi"/>
-                    <w:lang w:val="es-ES"/>
+                    <w:lang w:val="en-US"/>
                   </w:rPr>
                   <w:t xml:space="preserve">  </w:t>
                 </w:r>
@@ -1770,13 +1786,25 @@
                   <w:rPr>
                     <w:rFonts w:asciiTheme="majorHAnsi" w:hAnsiTheme="majorHAnsi" w:cstheme="majorHAnsi"/>
                   </w:rPr>
-                  <w:t>02/</w:t>
+                  <w:t>03</w:t>
                 </w:r>
                 <w:r>
                   <w:rPr>
                     <w:rFonts w:asciiTheme="majorHAnsi" w:hAnsiTheme="majorHAnsi" w:cstheme="majorHAnsi"/>
                   </w:rPr>
-                  <w:t xml:space="preserve">19/2025 </w:t>
+                  <w:t>/</w:t>
+                </w:r>
+                <w:r>
+                  <w:rPr>
+                    <w:rFonts w:asciiTheme="majorHAnsi" w:hAnsiTheme="majorHAnsi" w:cstheme="majorHAnsi"/>
+                  </w:rPr>
+                  <w:t>12</w:t>
+                </w:r>
+                <w:r>
+                  <w:rPr>
+                    <w:rFonts w:asciiTheme="majorHAnsi" w:hAnsiTheme="majorHAnsi" w:cstheme="majorHAnsi"/>
+                  </w:rPr>
+                  <w:t xml:space="preserve">/2025 </w:t>
                 </w:r>
               </w:sdtContent>
             </w:sdt>
@@ -4419,7 +4447,13 @@
         </w:sdtPr>
         <w:sdtContent>
           <w:r>
-            <w:t xml:space="preserve">    </w:t>
+            <w:t xml:space="preserve">  </w:t>
+          </w:r>
+          <w:r>
+            <w:t>X</w:t>
+          </w:r>
+          <w:r>
+            <w:t xml:space="preserve">  </w:t>
           </w:r>
         </w:sdtContent>
       </w:sdt>
@@ -4453,7 +4487,13 @@
         </w:sdtPr>
         <w:sdtContent>
           <w:r>
-            <w:t xml:space="preserve">    </w:t>
+            <w:t xml:space="preserve">  </w:t>
+          </w:r>
+          <w:r>
+            <w:t>X</w:t>
+          </w:r>
+          <w:r>
+            <w:t xml:space="preserve">  </w:t>
           </w:r>
         </w:sdtContent>
       </w:sdt>
@@ -4502,7 +4542,13 @@
         </w:sdtPr>
         <w:sdtContent>
           <w:r>
-            <w:t xml:space="preserve">    </w:t>
+            <w:t xml:space="preserve">  </w:t>
+          </w:r>
+          <w:r>
+            <w:t>X</w:t>
+          </w:r>
+          <w:r>
+            <w:t xml:space="preserve">  </w:t>
           </w:r>
         </w:sdtContent>
       </w:sdt>
@@ -11215,6 +11261,7 @@
     <w:rsid w:val="004B6C76"/>
     <w:rsid w:val="004C0766"/>
     <w:rsid w:val="004E7F77"/>
+    <w:rsid w:val="00555B4D"/>
     <w:rsid w:val="00562343"/>
     <w:rsid w:val="005640FA"/>
     <w:rsid w:val="005B3798"/>
@@ -11268,6 +11315,7 @@
     <w:rsid w:val="00E9745E"/>
     <w:rsid w:val="00EB4EB9"/>
     <w:rsid w:val="00F3606D"/>
+    <w:rsid w:val="00F67A9F"/>
     <w:rsid w:val="00F70A20"/>
     <w:rsid w:val="00F8539E"/>
     <w:rsid w:val="00F96B6D"/>

</xml_diff>

<commit_message>
docs: Actualizados documentos de Student#X y Group
</commit_message>
<xml_diff>
--- a/reports/Group/00 - Requirements - Group.docx
+++ b/reports/Group/00 - Requirements - Group.docx
@@ -1,6 +1,6 @@
 
 <file path=word/document.xml><?xml version="1.0" encoding="utf-8"?>
-<w:document xmlns:wpc="http://schemas.microsoft.com/office/word/2010/wordprocessingCanvas" xmlns:cx="http://schemas.microsoft.com/office/drawing/2014/chartex" xmlns:cx1="http://schemas.microsoft.com/office/drawing/2015/9/8/chartex" xmlns:cx2="http://schemas.microsoft.com/office/drawing/2015/10/21/chartex" xmlns:cx3="http://schemas.microsoft.com/office/drawing/2016/5/9/chartex" xmlns:cx4="http://schemas.microsoft.com/office/drawing/2016/5/10/chartex" xmlns:cx5="http://schemas.microsoft.com/office/drawing/2016/5/11/chartex" xmlns:cx6="http://schemas.microsoft.com/office/drawing/2016/5/12/chartex" xmlns:cx7="http://schemas.microsoft.com/office/drawing/2016/5/13/chartex" xmlns:cx8="http://schemas.microsoft.com/office/drawing/2016/5/14/chartex" xmlns:mc="http://schemas.openxmlformats.org/markup-compatibility/2006" xmlns:aink="http://schemas.microsoft.com/office/drawing/2016/ink" xmlns:am3d="http://schemas.microsoft.com/office/drawing/2017/model3d" xmlns:o="urn:schemas-microsoft-com:office:office" xmlns:oel="http://schemas.microsoft.com/office/2019/extlst" xmlns:r="http://schemas.openxmlformats.org/officeDocument/2006/relationships" xmlns:m="http://schemas.openxmlformats.org/officeDocument/2006/math" xmlns:v="urn:schemas-microsoft-com:vml" xmlns:wp14="http://schemas.microsoft.com/office/word/2010/wordprocessingDrawing" xmlns:wp="http://schemas.openxmlformats.org/drawingml/2006/wordprocessingDrawing" xmlns:w10="urn:schemas-microsoft-com:office:word" xmlns:w="http://schemas.openxmlformats.org/wordprocessingml/2006/main" xmlns:w14="http://schemas.microsoft.com/office/word/2010/wordml" xmlns:w15="http://schemas.microsoft.com/office/word/2012/wordml" xmlns:w16cex="http://schemas.microsoft.com/office/word/2018/wordml/cex" xmlns:w16cid="http://schemas.microsoft.com/office/word/2016/wordml/cid" xmlns:w16="http://schemas.microsoft.com/office/word/2018/wordml" xmlns:w16du="http://schemas.microsoft.com/office/word/2023/wordml/word16du" xmlns:w16sdtdh="http://schemas.microsoft.com/office/word/2020/wordml/sdtdatahash" xmlns:w16sdtfl="http://schemas.microsoft.com/office/word/2024/wordml/sdtformatlock" xmlns:w16se="http://schemas.microsoft.com/office/word/2015/wordml/symex" xmlns:wpg="http://schemas.microsoft.com/office/word/2010/wordprocessingGroup" xmlns:wpi="http://schemas.microsoft.com/office/word/2010/wordprocessingInk" xmlns:wne="http://schemas.microsoft.com/office/word/2006/wordml" xmlns:wps="http://schemas.microsoft.com/office/word/2010/wordprocessingShape" mc:Ignorable="w14 w15 w16se w16cid w16 w16cex w16sdtdh w16sdtfl w16du wp14">
+<w:document xmlns:wpc="http://schemas.microsoft.com/office/word/2010/wordprocessingCanvas" xmlns:cx="http://schemas.microsoft.com/office/drawing/2014/chartex" xmlns:mc="http://schemas.openxmlformats.org/markup-compatibility/2006" xmlns:o="urn:schemas-microsoft-com:office:office" xmlns:r="http://schemas.openxmlformats.org/officeDocument/2006/relationships" xmlns:m="http://schemas.openxmlformats.org/officeDocument/2006/math" xmlns:v="urn:schemas-microsoft-com:vml" xmlns:wp14="http://schemas.microsoft.com/office/word/2010/wordprocessingDrawing" xmlns:wp="http://schemas.openxmlformats.org/drawingml/2006/wordprocessingDrawing" xmlns:w10="urn:schemas-microsoft-com:office:word" xmlns:w="http://schemas.openxmlformats.org/wordprocessingml/2006/main" xmlns:w14="http://schemas.microsoft.com/office/word/2010/wordml" xmlns:w15="http://schemas.microsoft.com/office/word/2012/wordml" xmlns:w16se="http://schemas.microsoft.com/office/word/2015/wordml/symex" xmlns:wpg="http://schemas.microsoft.com/office/word/2010/wordprocessingGroup" xmlns:wpi="http://schemas.microsoft.com/office/word/2010/wordprocessingInk" xmlns:wne="http://schemas.microsoft.com/office/word/2006/wordml" xmlns:wps="http://schemas.microsoft.com/office/word/2010/wordprocessingShape" mc:Ignorable="w14 w15 w16se wp14">
   <w:body>
     <w:p>
       <w:pPr>
@@ -137,6 +137,7 @@
                 <w15:appearance w15:val="hidden"/>
                 <w:text/>
               </w:sdtPr>
+              <w:sdtEndPr/>
               <w:sdtContent>
                 <w:r>
                   <w:rPr>
@@ -215,6 +216,7 @@
                 <w15:appearance w15:val="hidden"/>
                 <w:text/>
               </w:sdtPr>
+              <w:sdtEndPr/>
               <w:sdtContent>
                 <w:r>
                   <w:rPr>
@@ -296,6 +298,7 @@
                 <w15:appearance w15:val="hidden"/>
                 <w:text/>
               </w:sdtPr>
+              <w:sdtEndPr/>
               <w:sdtContent>
                 <w:r>
                   <w:rPr>
@@ -356,6 +359,7 @@
                 <w15:appearance w15:val="hidden"/>
                 <w:text/>
               </w:sdtPr>
+              <w:sdtEndPr/>
               <w:sdtContent>
                 <w:r>
                   <w:rPr>
@@ -414,6 +418,7 @@
                 <w15:appearance w15:val="hidden"/>
                 <w:text/>
               </w:sdtPr>
+              <w:sdtEndPr/>
               <w:sdtContent>
                 <w:r>
                   <w:rPr>
@@ -421,12 +426,28 @@
                   </w:rPr>
                   <w:t xml:space="preserve"> </w:t>
                 </w:r>
+                <w:proofErr w:type="spellStart"/>
                 <w:r>
                   <w:rPr>
                     <w:rFonts w:asciiTheme="majorHAnsi" w:hAnsiTheme="majorHAnsi" w:cstheme="majorHAnsi"/>
                   </w:rPr>
-                  <w:t>Chaves Cumbreras</w:t>
+                  <w:t>Chaves</w:t>
                 </w:r>
+                <w:proofErr w:type="spellEnd"/>
+                <w:r>
+                  <w:rPr>
+                    <w:rFonts w:asciiTheme="majorHAnsi" w:hAnsiTheme="majorHAnsi" w:cstheme="majorHAnsi"/>
+                  </w:rPr>
+                  <w:t xml:space="preserve"> </w:t>
+                </w:r>
+                <w:proofErr w:type="spellStart"/>
+                <w:r>
+                  <w:rPr>
+                    <w:rFonts w:asciiTheme="majorHAnsi" w:hAnsiTheme="majorHAnsi" w:cstheme="majorHAnsi"/>
+                  </w:rPr>
+                  <w:t>Cumbreras</w:t>
+                </w:r>
+                <w:proofErr w:type="spellEnd"/>
                 <w:r>
                   <w:rPr>
                     <w:rFonts w:asciiTheme="majorHAnsi" w:hAnsiTheme="majorHAnsi" w:cstheme="majorHAnsi"/>
@@ -490,6 +511,7 @@
                 <w15:appearance w15:val="hidden"/>
                 <w:text/>
               </w:sdtPr>
+              <w:sdtEndPr/>
               <w:sdtContent>
                 <w:r>
                   <w:rPr>
@@ -520,12 +542,6 @@
                     <w:rFonts w:asciiTheme="majorHAnsi" w:hAnsiTheme="majorHAnsi" w:cstheme="majorHAnsi"/>
                   </w:rPr>
                   <w:t>, analyst</w:t>
-                </w:r>
-                <w:r>
-                  <w:rPr>
-                    <w:rFonts w:asciiTheme="majorHAnsi" w:hAnsiTheme="majorHAnsi" w:cstheme="majorHAnsi"/>
-                  </w:rPr>
-                  <w:t>, operator</w:t>
                 </w:r>
                 <w:r>
                   <w:rPr>
@@ -642,6 +658,7 @@
                 <w15:appearance w15:val="hidden"/>
                 <w:text/>
               </w:sdtPr>
+              <w:sdtEndPr/>
               <w:sdtContent>
                 <w:r>
                   <w:rPr>
@@ -710,6 +727,7 @@
                 <w15:appearance w15:val="hidden"/>
                 <w:text/>
               </w:sdtPr>
+              <w:sdtEndPr/>
               <w:sdtContent>
                 <w:r>
                   <w:rPr>
@@ -791,6 +809,7 @@
                 <w15:appearance w15:val="hidden"/>
                 <w:text/>
               </w:sdtPr>
+              <w:sdtEndPr/>
               <w:sdtContent>
                 <w:r>
                   <w:rPr>
@@ -883,6 +902,7 @@
                 <w15:appearance w15:val="hidden"/>
                 <w:text/>
               </w:sdtPr>
+              <w:sdtEndPr/>
               <w:sdtContent>
                 <w:r>
                   <w:rPr>
@@ -943,6 +963,7 @@
                 <w15:appearance w15:val="hidden"/>
                 <w:text/>
               </w:sdtPr>
+              <w:sdtEndPr/>
               <w:sdtContent>
                 <w:r>
                   <w:rPr>
@@ -1007,6 +1028,7 @@
                 <w15:appearance w15:val="hidden"/>
                 <w:text/>
               </w:sdtPr>
+              <w:sdtEndPr/>
               <w:sdtContent>
                 <w:r>
                   <w:rPr>
@@ -1014,12 +1036,28 @@
                   </w:rPr>
                   <w:t xml:space="preserve"> </w:t>
                 </w:r>
+                <w:proofErr w:type="spellStart"/>
                 <w:r>
                   <w:rPr>
                     <w:rFonts w:asciiTheme="majorHAnsi" w:hAnsiTheme="majorHAnsi" w:cstheme="majorHAnsi"/>
                   </w:rPr>
-                  <w:t>Basallote Braza</w:t>
+                  <w:t>Basallote</w:t>
                 </w:r>
+                <w:proofErr w:type="spellEnd"/>
+                <w:r>
+                  <w:rPr>
+                    <w:rFonts w:asciiTheme="majorHAnsi" w:hAnsiTheme="majorHAnsi" w:cstheme="majorHAnsi"/>
+                  </w:rPr>
+                  <w:t xml:space="preserve"> </w:t>
+                </w:r>
+                <w:proofErr w:type="spellStart"/>
+                <w:r>
+                  <w:rPr>
+                    <w:rFonts w:asciiTheme="majorHAnsi" w:hAnsiTheme="majorHAnsi" w:cstheme="majorHAnsi"/>
+                  </w:rPr>
+                  <w:t>Braza</w:t>
+                </w:r>
+                <w:proofErr w:type="spellEnd"/>
                 <w:r>
                   <w:rPr>
                     <w:rFonts w:asciiTheme="majorHAnsi" w:hAnsiTheme="majorHAnsi" w:cstheme="majorHAnsi"/>
@@ -1076,6 +1114,7 @@
                 </w:placeholder>
                 <w:text/>
               </w:sdtPr>
+              <w:sdtEndPr/>
               <w:sdtContent>
                 <w:r>
                   <w:rPr>
@@ -1165,6 +1204,7 @@
                 <w15:appearance w15:val="hidden"/>
                 <w:text/>
               </w:sdtPr>
+              <w:sdtEndPr/>
               <w:sdtContent>
                 <w:r>
                   <w:rPr>
@@ -1228,6 +1268,7 @@
                 <w15:appearance w15:val="hidden"/>
                 <w:text/>
               </w:sdtPr>
+              <w:sdtEndPr/>
               <w:sdtContent>
                 <w:r>
                   <w:rPr>
@@ -1296,6 +1337,7 @@
                 <w15:appearance w15:val="hidden"/>
                 <w:text/>
               </w:sdtPr>
+              <w:sdtEndPr/>
               <w:sdtContent>
                 <w:r>
                   <w:rPr>
@@ -1377,6 +1419,7 @@
                 <w15:appearance w15:val="hidden"/>
                 <w:text/>
               </w:sdtPr>
+              <w:sdtEndPr/>
               <w:sdtContent>
                 <w:r>
                   <w:rPr>
@@ -1462,6 +1505,7 @@
                 <w15:appearance w15:val="hidden"/>
                 <w:text/>
               </w:sdtPr>
+              <w:sdtEndPr/>
               <w:sdtContent>
                 <w:r>
                   <w:rPr>
@@ -1518,6 +1562,7 @@
                 <w15:appearance w15:val="hidden"/>
                 <w:text/>
               </w:sdtPr>
+              <w:sdtEndPr/>
               <w:sdtContent>
                 <w:r>
                   <w:rPr>
@@ -1586,6 +1631,7 @@
                 <w15:appearance w15:val="hidden"/>
                 <w:text/>
               </w:sdtPr>
+              <w:sdtEndPr/>
               <w:sdtContent>
                 <w:r>
                   <w:rPr>
@@ -1666,6 +1712,7 @@
                 </w:placeholder>
                 <w:text/>
               </w:sdtPr>
+              <w:sdtEndPr/>
               <w:sdtContent>
                 <w:r>
                   <w:rPr>
@@ -1690,6 +1737,12 @@
                     <w:rFonts w:asciiTheme="majorHAnsi" w:hAnsiTheme="majorHAnsi" w:cstheme="majorHAnsi"/>
                   </w:rPr>
                   <w:t>, tester, analyst</w:t>
+                </w:r>
+                <w:r>
+                  <w:rPr>
+                    <w:rFonts w:asciiTheme="majorHAnsi" w:hAnsiTheme="majorHAnsi" w:cstheme="majorHAnsi"/>
+                  </w:rPr>
+                  <w:t>, operator</w:t>
                 </w:r>
                 <w:r>
                   <w:rPr>
@@ -1786,19 +1839,7 @@
                   <w:rPr>
                     <w:rFonts w:asciiTheme="majorHAnsi" w:hAnsiTheme="majorHAnsi" w:cstheme="majorHAnsi"/>
                   </w:rPr>
-                  <w:t>03</w:t>
-                </w:r>
-                <w:r>
-                  <w:rPr>
-                    <w:rFonts w:asciiTheme="majorHAnsi" w:hAnsiTheme="majorHAnsi" w:cstheme="majorHAnsi"/>
-                  </w:rPr>
-                  <w:t>/</w:t>
-                </w:r>
-                <w:r>
-                  <w:rPr>
-                    <w:rFonts w:asciiTheme="majorHAnsi" w:hAnsiTheme="majorHAnsi" w:cstheme="majorHAnsi"/>
-                  </w:rPr>
-                  <w:t>12</w:t>
+                  <w:t>04/03</w:t>
                 </w:r>
                 <w:r>
                   <w:rPr>
@@ -2024,6 +2065,7 @@
           <w15:appearance w15:val="hidden"/>
           <w:text/>
         </w:sdtPr>
+        <w:sdtEndPr/>
         <w:sdtContent>
           <w:r>
             <w:t xml:space="preserve">  </w:t>
@@ -2066,6 +2108,7 @@
           <w15:appearance w15:val="hidden"/>
           <w:text/>
         </w:sdtPr>
+        <w:sdtEndPr/>
         <w:sdtContent>
           <w:r>
             <w:t xml:space="preserve">  </w:t>
@@ -2142,6 +2185,7 @@
           <w15:appearance w15:val="hidden"/>
           <w:text/>
         </w:sdtPr>
+        <w:sdtEndPr/>
         <w:sdtContent>
           <w:r>
             <w:t xml:space="preserve">  </w:t>
@@ -2384,6 +2428,7 @@
           <w15:appearance w15:val="hidden"/>
           <w:text/>
         </w:sdtPr>
+        <w:sdtEndPr/>
         <w:sdtContent>
           <w:r>
             <w:t xml:space="preserve">  </w:t>
@@ -2562,6 +2607,7 @@
           <w15:appearance w15:val="hidden"/>
           <w:text/>
         </w:sdtPr>
+        <w:sdtEndPr/>
         <w:sdtContent>
           <w:r>
             <w:t xml:space="preserve">  </w:t>
@@ -2780,6 +2826,7 @@
           <w15:appearance w15:val="hidden"/>
           <w:text/>
         </w:sdtPr>
+        <w:sdtEndPr/>
         <w:sdtContent>
           <w:r>
             <w:t xml:space="preserve">  </w:t>
@@ -2976,6 +3023,7 @@
           <w15:appearance w15:val="hidden"/>
           <w:text/>
         </w:sdtPr>
+        <w:sdtEndPr/>
         <w:sdtContent>
           <w:r>
             <w:t xml:space="preserve">  </w:t>
@@ -3219,6 +3267,7 @@
           <w15:appearance w15:val="hidden"/>
           <w:text/>
         </w:sdtPr>
+        <w:sdtEndPr/>
         <w:sdtContent>
           <w:r>
             <w:t xml:space="preserve">  </w:t>
@@ -3353,6 +3402,7 @@
           <w15:appearance w15:val="hidden"/>
           <w:text/>
         </w:sdtPr>
+        <w:sdtEndPr/>
         <w:sdtContent>
           <w:r>
             <w:t xml:space="preserve">    </w:t>
@@ -3425,6 +3475,7 @@
           <w15:appearance w15:val="hidden"/>
           <w:text/>
         </w:sdtPr>
+        <w:sdtEndPr/>
         <w:sdtContent>
           <w:r>
             <w:t xml:space="preserve">  </w:t>
@@ -3591,6 +3642,7 @@
           <w15:appearance w15:val="hidden"/>
           <w:text/>
         </w:sdtPr>
+        <w:sdtEndPr/>
         <w:sdtContent>
           <w:r>
             <w:t xml:space="preserve">    </w:t>
@@ -3676,6 +3728,7 @@
           <w15:appearance w15:val="hidden"/>
           <w:text/>
         </w:sdtPr>
+        <w:sdtEndPr/>
         <w:sdtContent>
           <w:r>
             <w:t xml:space="preserve">    </w:t>
@@ -3761,6 +3814,7 @@
           <w15:appearance w15:val="hidden"/>
           <w:text/>
         </w:sdtPr>
+        <w:sdtEndPr/>
         <w:sdtContent>
           <w:r>
             <w:t xml:space="preserve">    </w:t>
@@ -3835,6 +3889,7 @@
           <w15:appearance w15:val="hidden"/>
           <w:text/>
         </w:sdtPr>
+        <w:sdtEndPr/>
         <w:sdtContent>
           <w:r>
             <w:t xml:space="preserve">    </w:t>
@@ -3930,9 +3985,16 @@
           <w15:appearance w15:val="hidden"/>
           <w:text/>
         </w:sdtPr>
+        <w:sdtEndPr/>
         <w:sdtContent>
           <w:r>
-            <w:t xml:space="preserve">    </w:t>
+            <w:t xml:space="preserve">  </w:t>
+          </w:r>
+          <w:r>
+            <w:t>X</w:t>
+          </w:r>
+          <w:r>
+            <w:t xml:space="preserve">  </w:t>
           </w:r>
         </w:sdtContent>
       </w:sdt>
@@ -4014,6 +4076,7 @@
           <w15:appearance w15:val="hidden"/>
           <w:text/>
         </w:sdtPr>
+        <w:sdtEndPr/>
         <w:sdtContent>
           <w:r>
             <w:t xml:space="preserve">    </w:t>
@@ -4109,6 +4172,7 @@
           <w15:appearance w15:val="hidden"/>
           <w:text/>
         </w:sdtPr>
+        <w:sdtEndPr/>
         <w:sdtContent>
           <w:r>
             <w:t xml:space="preserve">    </w:t>
@@ -4160,6 +4224,7 @@
           <w15:appearance w15:val="hidden"/>
           <w:text/>
         </w:sdtPr>
+        <w:sdtEndPr/>
         <w:sdtContent>
           <w:r>
             <w:t xml:space="preserve">    </w:t>
@@ -4194,6 +4259,7 @@
           <w15:appearance w15:val="hidden"/>
           <w:text/>
         </w:sdtPr>
+        <w:sdtEndPr/>
         <w:sdtContent>
           <w:r>
             <w:t xml:space="preserve">    </w:t>
@@ -4366,6 +4432,7 @@
           <w15:appearance w15:val="hidden"/>
           <w:text/>
         </w:sdtPr>
+        <w:sdtEndPr/>
         <w:sdtContent>
           <w:r>
             <w:t xml:space="preserve">  </w:t>
@@ -4445,6 +4512,7 @@
           <w15:appearance w15:val="hidden"/>
           <w:text/>
         </w:sdtPr>
+        <w:sdtEndPr/>
         <w:sdtContent>
           <w:r>
             <w:t xml:space="preserve">  </w:t>
@@ -4485,6 +4553,7 @@
           <w15:appearance w15:val="hidden"/>
           <w:text/>
         </w:sdtPr>
+        <w:sdtEndPr/>
         <w:sdtContent>
           <w:r>
             <w:t xml:space="preserve">  </w:t>
@@ -4540,6 +4609,7 @@
           <w15:appearance w15:val="hidden"/>
           <w:text/>
         </w:sdtPr>
+        <w:sdtEndPr/>
         <w:sdtContent>
           <w:r>
             <w:t xml:space="preserve">  </w:t>
@@ -4632,7 +4702,11 @@
         <w:t>system currency</w:t>
       </w:r>
       <w:r>
-        <w:t xml:space="preserve">, which must be initialised to “EUR” and a list of </w:t>
+        <w:t xml:space="preserve">, </w:t>
+      </w:r>
+      <w:bookmarkStart w:id="7" w:name="_GoBack"/>
+      <w:r>
+        <w:t xml:space="preserve">which must be initialised to “EUR” and a list of </w:t>
       </w:r>
       <w:r>
         <w:rPr>
@@ -4642,7 +4716,11 @@
         <w:t>accepted currencies</w:t>
       </w:r>
       <w:r>
-        <w:t>, which must be initialised to “EUR”, “USD”, and “GBP”. </w:t>
+        <w:t>, which must be ini</w:t>
+      </w:r>
+      <w:bookmarkEnd w:id="7"/>
+      <w:r>
+        <w:t>tialised to “EUR”, “USD”, and “GBP”. </w:t>
       </w:r>
     </w:p>
     <w:permStart w:id="1208632185" w:edGrp="everyone"/>
@@ -4660,6 +4738,7 @@
           <w15:appearance w15:val="hidden"/>
           <w:text/>
         </w:sdtPr>
+        <w:sdtEndPr/>
         <w:sdtContent>
           <w:r>
             <w:t xml:space="preserve">    </w:t>
@@ -4796,6 +4875,7 @@
           <w15:appearance w15:val="hidden"/>
           <w:text/>
         </w:sdtPr>
+        <w:sdtEndPr/>
         <w:sdtContent>
           <w:r>
             <w:t xml:space="preserve">    </w:t>
@@ -4925,6 +5005,7 @@
           <w15:appearance w15:val="hidden"/>
           <w:text/>
         </w:sdtPr>
+        <w:sdtEndPr/>
         <w:sdtContent>
           <w:r>
             <w:t xml:space="preserve">    </w:t>
@@ -5079,6 +5160,7 @@
           <w15:appearance w15:val="hidden"/>
           <w:text/>
         </w:sdtPr>
+        <w:sdtEndPr/>
         <w:sdtContent>
           <w:r>
             <w:t xml:space="preserve">    </w:t>
@@ -5178,6 +5260,7 @@
           <w15:appearance w15:val="hidden"/>
           <w:text/>
         </w:sdtPr>
+        <w:sdtEndPr/>
         <w:sdtContent>
           <w:r>
             <w:t xml:space="preserve">    </w:t>
@@ -5254,6 +5337,7 @@
           <w15:appearance w15:val="hidden"/>
           <w:text/>
         </w:sdtPr>
+        <w:sdtEndPr/>
         <w:sdtContent>
           <w:r>
             <w:t xml:space="preserve">    </w:t>
@@ -5333,6 +5417,7 @@
           <w15:appearance w15:val="hidden"/>
           <w:text/>
         </w:sdtPr>
+        <w:sdtEndPr/>
         <w:sdtContent>
           <w:r>
             <w:t xml:space="preserve">    </w:t>
@@ -5404,6 +5489,7 @@
           <w15:appearance w15:val="hidden"/>
           <w:text/>
         </w:sdtPr>
+        <w:sdtEndPr/>
         <w:sdtContent>
           <w:r>
             <w:t xml:space="preserve">    </w:t>
@@ -5414,12 +5500,12 @@
       <w:r>
         <w:t xml:space="preserve">   </w:t>
       </w:r>
-      <w:bookmarkStart w:id="7" w:name="_Hlk157672549"/>
+      <w:bookmarkStart w:id="8" w:name="_Hlk157672549"/>
       <w:r>
         <w:t xml:space="preserve">  </w:t>
       </w:r>
     </w:p>
-    <w:bookmarkEnd w:id="7"/>
+    <w:bookmarkEnd w:id="8"/>
     <w:p>
       <w:pPr>
         <w:pStyle w:val="Ttulo2"/>
@@ -5431,6 +5517,7 @@
         <w:rPr>
           <w:rFonts w:cstheme="majorHAnsi"/>
         </w:rPr>
+        <w:lastRenderedPageBreak/>
         <w:t>Non-functional requirements </w:t>
       </w:r>
     </w:p>
@@ -5451,11 +5538,7 @@
         <w:t xml:space="preserve">.  </w:t>
       </w:r>
       <w:r>
-        <w:t xml:space="preserve">Internally, all </w:t>
-      </w:r>
-      <w:r>
-        <w:lastRenderedPageBreak/>
-        <w:t xml:space="preserve">moments must be stored in GMT format.  </w:t>
+        <w:t xml:space="preserve">Internally, all moments must be stored in GMT format.  </w:t>
       </w:r>
       <w:r>
         <w:t xml:space="preserve">This requirement must be fulfilled in this and every </w:t>
@@ -5488,6 +5571,7 @@
           <w15:appearance w15:val="hidden"/>
           <w:text/>
         </w:sdtPr>
+        <w:sdtEndPr/>
         <w:sdtContent>
           <w:r>
             <w:t xml:space="preserve">    </w:t>
@@ -5582,6 +5666,7 @@
           <w15:appearance w15:val="hidden"/>
           <w:text/>
         </w:sdtPr>
+        <w:sdtEndPr/>
         <w:sdtContent>
           <w:r>
             <w:t xml:space="preserve">    </w:t>
@@ -5738,6 +5823,7 @@
           <w15:appearance w15:val="hidden"/>
           <w:text/>
         </w:sdtPr>
+        <w:sdtEndPr/>
         <w:sdtContent>
           <w:r>
             <w:t xml:space="preserve">    </w:t>
@@ -5786,6 +5872,7 @@
           <w15:appearance w15:val="hidden"/>
           <w:text/>
         </w:sdtPr>
+        <w:sdtEndPr/>
         <w:sdtContent>
           <w:r>
             <w:t xml:space="preserve">    </w:t>
@@ -5975,6 +6062,7 @@
           <w15:appearance w15:val="hidden"/>
           <w:text/>
         </w:sdtPr>
+        <w:sdtEndPr/>
         <w:sdtContent>
           <w:r>
             <w:t xml:space="preserve">    </w:t>
@@ -6009,6 +6097,7 @@
           <w15:appearance w15:val="hidden"/>
           <w:text/>
         </w:sdtPr>
+        <w:sdtEndPr/>
         <w:sdtContent>
           <w:r>
             <w:t xml:space="preserve">    </w:t>
@@ -6245,6 +6334,7 @@
           <w15:appearance w15:val="hidden"/>
           <w:text/>
         </w:sdtPr>
+        <w:sdtEndPr/>
         <w:sdtContent>
           <w:r>
             <w:t xml:space="preserve">    </w:t>
@@ -6334,6 +6424,7 @@
           <w15:appearance w15:val="hidden"/>
           <w:text/>
         </w:sdtPr>
+        <w:sdtEndPr/>
         <w:sdtContent>
           <w:r>
             <w:t xml:space="preserve">    </w:t>
@@ -6410,6 +6501,7 @@
           <w15:appearance w15:val="hidden"/>
           <w:text/>
         </w:sdtPr>
+        <w:sdtEndPr/>
         <w:sdtContent>
           <w:r>
             <w:t xml:space="preserve">    </w:t>
@@ -6444,6 +6536,7 @@
           <w15:appearance w15:val="hidden"/>
           <w:text/>
         </w:sdtPr>
+        <w:sdtEndPr/>
         <w:sdtContent>
           <w:r>
             <w:t xml:space="preserve">    </w:t>
@@ -6647,6 +6740,7 @@
           <w15:appearance w15:val="hidden"/>
           <w:text/>
         </w:sdtPr>
+        <w:sdtEndPr/>
         <w:sdtContent>
           <w:r>
             <w:t xml:space="preserve">    </w:t>
@@ -6725,6 +6819,7 @@
           <w15:appearance w15:val="hidden"/>
           <w:text/>
         </w:sdtPr>
+        <w:sdtEndPr/>
         <w:sdtContent>
           <w:r>
             <w:t xml:space="preserve">    </w:t>
@@ -7182,6 +7277,7 @@
           <w15:appearance w15:val="hidden"/>
           <w:text/>
         </w:sdtPr>
+        <w:sdtEndPr/>
         <w:sdtContent>
           <w:r>
             <w:t xml:space="preserve">    </w:t>
@@ -7256,6 +7352,7 @@
           <w15:appearance w15:val="hidden"/>
           <w:text/>
         </w:sdtPr>
+        <w:sdtEndPr/>
         <w:sdtContent>
           <w:r>
             <w:t xml:space="preserve">    </w:t>
@@ -7290,6 +7387,7 @@
           <w15:appearance w15:val="hidden"/>
           <w:text/>
         </w:sdtPr>
+        <w:sdtEndPr/>
         <w:sdtContent>
           <w:r>
             <w:t xml:space="preserve">    </w:t>
@@ -7464,6 +7562,7 @@
           <w15:appearance w15:val="hidden"/>
           <w:text/>
         </w:sdtPr>
+        <w:sdtEndPr/>
         <w:sdtContent>
           <w:r>
             <w:t xml:space="preserve">    </w:t>
@@ -7512,6 +7611,7 @@
           <w15:appearance w15:val="hidden"/>
           <w:text/>
         </w:sdtPr>
+        <w:sdtEndPr/>
         <w:sdtContent>
           <w:r>
             <w:t xml:space="preserve">    </w:t>
@@ -7546,6 +7646,7 @@
           <w15:appearance w15:val="hidden"/>
           <w:text/>
         </w:sdtPr>
+        <w:sdtEndPr/>
         <w:sdtContent>
           <w:r>
             <w:t xml:space="preserve">    </w:t>
@@ -7584,7 +7685,7 @@
 </file>
 
 <file path=word/numbering.xml><?xml version="1.0" encoding="utf-8"?>
-<w:numbering xmlns:wpc="http://schemas.microsoft.com/office/word/2010/wordprocessingCanvas" xmlns:cx="http://schemas.microsoft.com/office/drawing/2014/chartex" xmlns:cx1="http://schemas.microsoft.com/office/drawing/2015/9/8/chartex" xmlns:cx2="http://schemas.microsoft.com/office/drawing/2015/10/21/chartex" xmlns:cx3="http://schemas.microsoft.com/office/drawing/2016/5/9/chartex" xmlns:cx4="http://schemas.microsoft.com/office/drawing/2016/5/10/chartex" xmlns:cx5="http://schemas.microsoft.com/office/drawing/2016/5/11/chartex" xmlns:cx6="http://schemas.microsoft.com/office/drawing/2016/5/12/chartex" xmlns:cx7="http://schemas.microsoft.com/office/drawing/2016/5/13/chartex" xmlns:cx8="http://schemas.microsoft.com/office/drawing/2016/5/14/chartex" xmlns:mc="http://schemas.openxmlformats.org/markup-compatibility/2006" xmlns:aink="http://schemas.microsoft.com/office/drawing/2016/ink" xmlns:am3d="http://schemas.microsoft.com/office/drawing/2017/model3d" xmlns:o="urn:schemas-microsoft-com:office:office" xmlns:oel="http://schemas.microsoft.com/office/2019/extlst" xmlns:r="http://schemas.openxmlformats.org/officeDocument/2006/relationships" xmlns:m="http://schemas.openxmlformats.org/officeDocument/2006/math" xmlns:v="urn:schemas-microsoft-com:vml" xmlns:wp14="http://schemas.microsoft.com/office/word/2010/wordprocessingDrawing" xmlns:wp="http://schemas.openxmlformats.org/drawingml/2006/wordprocessingDrawing" xmlns:w10="urn:schemas-microsoft-com:office:word" xmlns:w="http://schemas.openxmlformats.org/wordprocessingml/2006/main" xmlns:w14="http://schemas.microsoft.com/office/word/2010/wordml" xmlns:w15="http://schemas.microsoft.com/office/word/2012/wordml" xmlns:w16cex="http://schemas.microsoft.com/office/word/2018/wordml/cex" xmlns:w16cid="http://schemas.microsoft.com/office/word/2016/wordml/cid" xmlns:w16="http://schemas.microsoft.com/office/word/2018/wordml" xmlns:w16du="http://schemas.microsoft.com/office/word/2023/wordml/word16du" xmlns:w16sdtdh="http://schemas.microsoft.com/office/word/2020/wordml/sdtdatahash" xmlns:w16sdtfl="http://schemas.microsoft.com/office/word/2024/wordml/sdtformatlock" xmlns:w16se="http://schemas.microsoft.com/office/word/2015/wordml/symex" xmlns:wpg="http://schemas.microsoft.com/office/word/2010/wordprocessingGroup" xmlns:wpi="http://schemas.microsoft.com/office/word/2010/wordprocessingInk" xmlns:wne="http://schemas.microsoft.com/office/word/2006/wordml" xmlns:wps="http://schemas.microsoft.com/office/word/2010/wordprocessingShape" mc:Ignorable="w14 w15 w16se w16cid w16 w16cex w16sdtdh w16sdtfl w16du wp14">
+<w:numbering xmlns:wpc="http://schemas.microsoft.com/office/word/2010/wordprocessingCanvas" xmlns:cx="http://schemas.microsoft.com/office/drawing/2014/chartex" xmlns:mc="http://schemas.openxmlformats.org/markup-compatibility/2006" xmlns:o="urn:schemas-microsoft-com:office:office" xmlns:r="http://schemas.openxmlformats.org/officeDocument/2006/relationships" xmlns:m="http://schemas.openxmlformats.org/officeDocument/2006/math" xmlns:v="urn:schemas-microsoft-com:vml" xmlns:wp14="http://schemas.microsoft.com/office/word/2010/wordprocessingDrawing" xmlns:wp="http://schemas.openxmlformats.org/drawingml/2006/wordprocessingDrawing" xmlns:w10="urn:schemas-microsoft-com:office:word" xmlns:w="http://schemas.openxmlformats.org/wordprocessingml/2006/main" xmlns:w14="http://schemas.microsoft.com/office/word/2010/wordml" xmlns:w15="http://schemas.microsoft.com/office/word/2012/wordml" xmlns:w16se="http://schemas.microsoft.com/office/word/2015/wordml/symex" xmlns:wpg="http://schemas.microsoft.com/office/word/2010/wordprocessingGroup" xmlns:wpi="http://schemas.microsoft.com/office/word/2010/wordprocessingInk" xmlns:wne="http://schemas.microsoft.com/office/word/2006/wordml" xmlns:wps="http://schemas.microsoft.com/office/word/2010/wordprocessingShape" mc:Ignorable="w14 w15 w16se wp14">
   <w:abstractNum w:abstractNumId="0" w15:restartNumberingAfterBreak="0">
     <w:nsid w:val="FFFFFF88"/>
     <w:multiLevelType w:val="singleLevel"/>
@@ -8258,59 +8359,59 @@
       </w:rPr>
     </w:lvl>
   </w:abstractNum>
-  <w:num w:numId="1" w16cid:durableId="937179482">
+  <w:num w:numId="1">
     <w:abstractNumId w:val="3"/>
   </w:num>
-  <w:num w:numId="2" w16cid:durableId="1127316581">
+  <w:num w:numId="2">
     <w:abstractNumId w:val="2"/>
   </w:num>
-  <w:num w:numId="3" w16cid:durableId="124083312">
+  <w:num w:numId="3">
     <w:abstractNumId w:val="6"/>
   </w:num>
-  <w:num w:numId="4" w16cid:durableId="1513181258">
+  <w:num w:numId="4">
     <w:abstractNumId w:val="3"/>
   </w:num>
-  <w:num w:numId="5" w16cid:durableId="817917699">
+  <w:num w:numId="5">
     <w:abstractNumId w:val="3"/>
   </w:num>
-  <w:num w:numId="6" w16cid:durableId="319307204">
+  <w:num w:numId="6">
     <w:abstractNumId w:val="3"/>
   </w:num>
-  <w:num w:numId="7" w16cid:durableId="122888244">
+  <w:num w:numId="7">
     <w:abstractNumId w:val="1"/>
   </w:num>
-  <w:num w:numId="8" w16cid:durableId="1694917743">
+  <w:num w:numId="8">
     <w:abstractNumId w:val="0"/>
   </w:num>
-  <w:num w:numId="9" w16cid:durableId="1779565584">
+  <w:num w:numId="9">
     <w:abstractNumId w:val="0"/>
   </w:num>
-  <w:num w:numId="10" w16cid:durableId="30959890">
+  <w:num w:numId="10">
     <w:abstractNumId w:val="3"/>
   </w:num>
-  <w:num w:numId="11" w16cid:durableId="850215993">
+  <w:num w:numId="11">
     <w:abstractNumId w:val="4"/>
   </w:num>
-  <w:num w:numId="12" w16cid:durableId="210503512">
+  <w:num w:numId="12">
     <w:abstractNumId w:val="5"/>
   </w:num>
-  <w:num w:numId="13" w16cid:durableId="1469393119">
+  <w:num w:numId="13">
     <w:abstractNumId w:val="0"/>
   </w:num>
-  <w:num w:numId="14" w16cid:durableId="804933066">
+  <w:num w:numId="14">
     <w:abstractNumId w:val="3"/>
   </w:num>
-  <w:num w:numId="15" w16cid:durableId="2099280164">
+  <w:num w:numId="15">
     <w:abstractNumId w:val="4"/>
   </w:num>
-  <w:num w:numId="16" w16cid:durableId="672295169">
+  <w:num w:numId="16">
     <w:abstractNumId w:val="5"/>
   </w:num>
 </w:numbering>
 </file>
 
 <file path=word/styles.xml><?xml version="1.0" encoding="utf-8"?>
-<w:styles xmlns:mc="http://schemas.openxmlformats.org/markup-compatibility/2006" xmlns:r="http://schemas.openxmlformats.org/officeDocument/2006/relationships" xmlns:w="http://schemas.openxmlformats.org/wordprocessingml/2006/main" xmlns:w14="http://schemas.microsoft.com/office/word/2010/wordml" xmlns:w15="http://schemas.microsoft.com/office/word/2012/wordml" xmlns:w16cex="http://schemas.microsoft.com/office/word/2018/wordml/cex" xmlns:w16cid="http://schemas.microsoft.com/office/word/2016/wordml/cid" xmlns:w16="http://schemas.microsoft.com/office/word/2018/wordml" xmlns:w16du="http://schemas.microsoft.com/office/word/2023/wordml/word16du" xmlns:w16sdtdh="http://schemas.microsoft.com/office/word/2020/wordml/sdtdatahash" xmlns:w16sdtfl="http://schemas.microsoft.com/office/word/2024/wordml/sdtformatlock" xmlns:w16se="http://schemas.microsoft.com/office/word/2015/wordml/symex" mc:Ignorable="w14 w15 w16se w16cid w16 w16cex w16sdtdh w16sdtfl w16du">
+<w:styles xmlns:mc="http://schemas.openxmlformats.org/markup-compatibility/2006" xmlns:r="http://schemas.openxmlformats.org/officeDocument/2006/relationships" xmlns:w="http://schemas.openxmlformats.org/wordprocessingml/2006/main" xmlns:w14="http://schemas.microsoft.com/office/word/2010/wordml" xmlns:w15="http://schemas.microsoft.com/office/word/2012/wordml" xmlns:w16se="http://schemas.microsoft.com/office/word/2015/wordml/symex" mc:Ignorable="w14 w15 w16se">
   <w:docDefaults>
     <w:rPrDefault>
       <w:rPr>
@@ -8328,7 +8429,7 @@
       </w:pPr>
     </w:pPrDefault>
   </w:docDefaults>
-  <w:latentStyles w:defLockedState="0" w:defUIPriority="99" w:defSemiHidden="0" w:defUnhideWhenUsed="0" w:defQFormat="0" w:count="376">
+  <w:latentStyles w:defLockedState="0" w:defUIPriority="99" w:defSemiHidden="0" w:defUnhideWhenUsed="0" w:defQFormat="0" w:count="371">
     <w:lsdException w:name="Normal" w:uiPriority="0" w:qFormat="1"/>
     <w:lsdException w:name="heading 1" w:uiPriority="9" w:qFormat="1"/>
     <w:lsdException w:name="heading 2" w:semiHidden="1" w:uiPriority="9" w:unhideWhenUsed="1" w:qFormat="1"/>
@@ -8700,11 +8801,6 @@
     <w:lsdException w:name="List Table 5 Dark Accent 6" w:uiPriority="50"/>
     <w:lsdException w:name="List Table 6 Colorful Accent 6" w:uiPriority="51"/>
     <w:lsdException w:name="List Table 7 Colorful Accent 6" w:uiPriority="52"/>
-    <w:lsdException w:name="Mention" w:semiHidden="1" w:unhideWhenUsed="1"/>
-    <w:lsdException w:name="Smart Hyperlink" w:semiHidden="1" w:unhideWhenUsed="1"/>
-    <w:lsdException w:name="Hashtag" w:semiHidden="1" w:unhideWhenUsed="1"/>
-    <w:lsdException w:name="Unresolved Mention" w:semiHidden="1" w:unhideWhenUsed="1"/>
-    <w:lsdException w:name="Smart Link" w:semiHidden="1" w:unhideWhenUsed="1"/>
   </w:latentStyles>
   <w:style w:type="paragraph" w:default="1" w:styleId="Normal">
     <w:name w:val="Normal"/>
@@ -9151,7 +9247,7 @@
       <w:lang w:val="en-GB"/>
     </w:rPr>
   </w:style>
-  <w:style w:type="character" w:styleId="Mencionar">
+  <w:style w:type="character" w:customStyle="1" w:styleId="Mention">
     <w:name w:val="Mention"/>
     <w:basedOn w:val="Fuentedeprrafopredeter"/>
     <w:uiPriority w:val="99"/>
@@ -9166,7 +9262,7 @@
 </file>
 
 <file path=word/glossary/document.xml><?xml version="1.0" encoding="utf-8"?>
-<w:glossaryDocument xmlns:wpc="http://schemas.microsoft.com/office/word/2010/wordprocessingCanvas" xmlns:cx="http://schemas.microsoft.com/office/drawing/2014/chartex" xmlns:cx1="http://schemas.microsoft.com/office/drawing/2015/9/8/chartex" xmlns:cx2="http://schemas.microsoft.com/office/drawing/2015/10/21/chartex" xmlns:cx3="http://schemas.microsoft.com/office/drawing/2016/5/9/chartex" xmlns:cx4="http://schemas.microsoft.com/office/drawing/2016/5/10/chartex" xmlns:cx5="http://schemas.microsoft.com/office/drawing/2016/5/11/chartex" xmlns:cx6="http://schemas.microsoft.com/office/drawing/2016/5/12/chartex" xmlns:cx7="http://schemas.microsoft.com/office/drawing/2016/5/13/chartex" xmlns:cx8="http://schemas.microsoft.com/office/drawing/2016/5/14/chartex" xmlns:mc="http://schemas.openxmlformats.org/markup-compatibility/2006" xmlns:aink="http://schemas.microsoft.com/office/drawing/2016/ink" xmlns:am3d="http://schemas.microsoft.com/office/drawing/2017/model3d" xmlns:o="urn:schemas-microsoft-com:office:office" xmlns:oel="http://schemas.microsoft.com/office/2019/extlst" xmlns:r="http://schemas.openxmlformats.org/officeDocument/2006/relationships" xmlns:m="http://schemas.openxmlformats.org/officeDocument/2006/math" xmlns:v="urn:schemas-microsoft-com:vml" xmlns:wp14="http://schemas.microsoft.com/office/word/2010/wordprocessingDrawing" xmlns:wp="http://schemas.openxmlformats.org/drawingml/2006/wordprocessingDrawing" xmlns:w10="urn:schemas-microsoft-com:office:word" xmlns:w="http://schemas.openxmlformats.org/wordprocessingml/2006/main" xmlns:w14="http://schemas.microsoft.com/office/word/2010/wordml" xmlns:w15="http://schemas.microsoft.com/office/word/2012/wordml" xmlns:w16cex="http://schemas.microsoft.com/office/word/2018/wordml/cex" xmlns:w16cid="http://schemas.microsoft.com/office/word/2016/wordml/cid" xmlns:w16="http://schemas.microsoft.com/office/word/2018/wordml" xmlns:w16du="http://schemas.microsoft.com/office/word/2023/wordml/word16du" xmlns:w16sdtdh="http://schemas.microsoft.com/office/word/2020/wordml/sdtdatahash" xmlns:w16sdtfl="http://schemas.microsoft.com/office/word/2024/wordml/sdtformatlock" xmlns:w16se="http://schemas.microsoft.com/office/word/2015/wordml/symex" xmlns:wpg="http://schemas.microsoft.com/office/word/2010/wordprocessingGroup" xmlns:wpi="http://schemas.microsoft.com/office/word/2010/wordprocessingInk" xmlns:wne="http://schemas.microsoft.com/office/word/2006/wordml" xmlns:wps="http://schemas.microsoft.com/office/word/2010/wordprocessingShape" mc:Ignorable="w14 w15 w16se w16cid w16 w16cex w16sdtdh w16sdtfl w16du wp14">
+<w:glossaryDocument xmlns:wpc="http://schemas.microsoft.com/office/word/2010/wordprocessingCanvas" xmlns:cx="http://schemas.microsoft.com/office/drawing/2014/chartex" xmlns:mc="http://schemas.openxmlformats.org/markup-compatibility/2006" xmlns:o="urn:schemas-microsoft-com:office:office" xmlns:r="http://schemas.openxmlformats.org/officeDocument/2006/relationships" xmlns:m="http://schemas.openxmlformats.org/officeDocument/2006/math" xmlns:v="urn:schemas-microsoft-com:vml" xmlns:wp14="http://schemas.microsoft.com/office/word/2010/wordprocessingDrawing" xmlns:wp="http://schemas.openxmlformats.org/drawingml/2006/wordprocessingDrawing" xmlns:w10="urn:schemas-microsoft-com:office:word" xmlns:w="http://schemas.openxmlformats.org/wordprocessingml/2006/main" xmlns:w14="http://schemas.microsoft.com/office/word/2010/wordml" xmlns:w15="http://schemas.microsoft.com/office/word/2012/wordml" xmlns:w16se="http://schemas.microsoft.com/office/word/2015/wordml/symex" xmlns:wpg="http://schemas.microsoft.com/office/word/2010/wordprocessingGroup" xmlns:wpi="http://schemas.microsoft.com/office/word/2010/wordprocessingInk" xmlns:wne="http://schemas.microsoft.com/office/word/2006/wordml" xmlns:wps="http://schemas.microsoft.com/office/word/2010/wordprocessingShape" mc:Ignorable="w14 w15 w16se wp14">
   <w:docParts>
     <w:docPart>
       <w:docPartPr>
@@ -11116,7 +11212,7 @@
 </file>
 
 <file path=word/glossary/fontTable.xml><?xml version="1.0" encoding="utf-8"?>
-<w:fonts xmlns:mc="http://schemas.openxmlformats.org/markup-compatibility/2006" xmlns:r="http://schemas.openxmlformats.org/officeDocument/2006/relationships" xmlns:w="http://schemas.openxmlformats.org/wordprocessingml/2006/main" xmlns:w14="http://schemas.microsoft.com/office/word/2010/wordml" xmlns:w15="http://schemas.microsoft.com/office/word/2012/wordml" xmlns:w16cex="http://schemas.microsoft.com/office/word/2018/wordml/cex" xmlns:w16cid="http://schemas.microsoft.com/office/word/2016/wordml/cid" xmlns:w16="http://schemas.microsoft.com/office/word/2018/wordml" xmlns:w16du="http://schemas.microsoft.com/office/word/2023/wordml/word16du" xmlns:w16sdtdh="http://schemas.microsoft.com/office/word/2020/wordml/sdtdatahash" xmlns:w16sdtfl="http://schemas.microsoft.com/office/word/2024/wordml/sdtformatlock" xmlns:w16se="http://schemas.microsoft.com/office/word/2015/wordml/symex" mc:Ignorable="w14 w15 w16se w16cid w16 w16cex w16sdtdh w16sdtfl w16du">
+<w:fonts xmlns:mc="http://schemas.openxmlformats.org/markup-compatibility/2006" xmlns:r="http://schemas.openxmlformats.org/officeDocument/2006/relationships" xmlns:w="http://schemas.openxmlformats.org/wordprocessingml/2006/main" xmlns:w14="http://schemas.microsoft.com/office/word/2010/wordml" xmlns:w15="http://schemas.microsoft.com/office/word/2012/wordml" xmlns:w16se="http://schemas.microsoft.com/office/word/2015/wordml/symex" mc:Ignorable="w14 w15 w16se">
   <w:font w:name="Symbol">
     <w:panose1 w:val="05050102010706020507"/>
     <w:charset w:val="02"/>
@@ -11196,29 +11292,17 @@
     <w:pitch w:val="variable"/>
     <w:sig w:usb0="E00002FF" w:usb1="2AC7FDFF" w:usb2="00000016" w:usb3="00000000" w:csb0="0002009F" w:csb1="00000000"/>
   </w:font>
-  <w:font w:name="Aptos">
-    <w:charset w:val="00"/>
-    <w:family w:val="swiss"/>
-    <w:pitch w:val="variable"/>
-    <w:sig w:usb0="20000287" w:usb1="00000003" w:usb2="00000000" w:usb3="00000000" w:csb0="0000019F" w:csb1="00000000"/>
-  </w:font>
   <w:font w:name="Yu Mincho">
     <w:charset w:val="80"/>
     <w:family w:val="roman"/>
     <w:pitch w:val="variable"/>
     <w:sig w:usb0="800002E7" w:usb1="2AC7FCFF" w:usb2="00000012" w:usb3="00000000" w:csb0="0002009F" w:csb1="00000000"/>
   </w:font>
-  <w:font w:name="Aptos Display">
-    <w:charset w:val="00"/>
-    <w:family w:val="swiss"/>
-    <w:pitch w:val="variable"/>
-    <w:sig w:usb0="20000287" w:usb1="00000003" w:usb2="00000000" w:usb3="00000000" w:csb0="0000019F" w:csb1="00000000"/>
-  </w:font>
 </w:fonts>
 </file>
 
 <file path=word/glossary/settings.xml><?xml version="1.0" encoding="utf-8"?>
-<w:settings xmlns:mc="http://schemas.openxmlformats.org/markup-compatibility/2006" xmlns:o="urn:schemas-microsoft-com:office:office" xmlns:r="http://schemas.openxmlformats.org/officeDocument/2006/relationships" xmlns:m="http://schemas.openxmlformats.org/officeDocument/2006/math" xmlns:v="urn:schemas-microsoft-com:vml" xmlns:w10="urn:schemas-microsoft-com:office:word" xmlns:w="http://schemas.openxmlformats.org/wordprocessingml/2006/main" xmlns:w14="http://schemas.microsoft.com/office/word/2010/wordml" xmlns:w15="http://schemas.microsoft.com/office/word/2012/wordml" xmlns:w16cex="http://schemas.microsoft.com/office/word/2018/wordml/cex" xmlns:w16cid="http://schemas.microsoft.com/office/word/2016/wordml/cid" xmlns:w16="http://schemas.microsoft.com/office/word/2018/wordml" xmlns:w16du="http://schemas.microsoft.com/office/word/2023/wordml/word16du" xmlns:w16sdtdh="http://schemas.microsoft.com/office/word/2020/wordml/sdtdatahash" xmlns:w16sdtfl="http://schemas.microsoft.com/office/word/2024/wordml/sdtformatlock" xmlns:w16se="http://schemas.microsoft.com/office/word/2015/wordml/symex" xmlns:sl="http://schemas.openxmlformats.org/schemaLibrary/2006/main" mc:Ignorable="w14 w15 w16se w16cid w16 w16cex w16sdtdh w16sdtfl w16du">
+<w:settings xmlns:mc="http://schemas.openxmlformats.org/markup-compatibility/2006" xmlns:o="urn:schemas-microsoft-com:office:office" xmlns:r="http://schemas.openxmlformats.org/officeDocument/2006/relationships" xmlns:m="http://schemas.openxmlformats.org/officeDocument/2006/math" xmlns:v="urn:schemas-microsoft-com:vml" xmlns:w10="urn:schemas-microsoft-com:office:word" xmlns:w="http://schemas.openxmlformats.org/wordprocessingml/2006/main" xmlns:w14="http://schemas.microsoft.com/office/word/2010/wordml" xmlns:w15="http://schemas.microsoft.com/office/word/2012/wordml" xmlns:w16se="http://schemas.microsoft.com/office/word/2015/wordml/symex" xmlns:sl="http://schemas.openxmlformats.org/schemaLibrary/2006/main" mc:Ignorable="w14 w15 w16se">
   <w:view w:val="normal"/>
   <w:revisionView w:inkAnnotations="0"/>
   <w:defaultTabStop w:val="708"/>
@@ -11231,7 +11315,6 @@
     <w:compatSetting w:name="enableOpenTypeFeatures" w:uri="http://schemas.microsoft.com/office/word" w:val="1"/>
     <w:compatSetting w:name="doNotFlipMirrorIndents" w:uri="http://schemas.microsoft.com/office/word" w:val="1"/>
     <w:compatSetting w:name="differentiateMultirowTableHeaders" w:uri="http://schemas.microsoft.com/office/word" w:val="1"/>
-    <w:compatSetting w:name="useWord2013TrackBottomHyphenation" w:uri="http://schemas.microsoft.com/office/word" w:val="0"/>
   </w:compat>
   <w:rsids>
     <w:rsidRoot w:val="006B2BEC"/>
@@ -11274,6 +11357,7 @@
     <w:rsid w:val="006B2BEC"/>
     <w:rsid w:val="006F209A"/>
     <w:rsid w:val="00765401"/>
+    <w:rsid w:val="00783F79"/>
     <w:rsid w:val="00790E22"/>
     <w:rsid w:val="007D60B0"/>
     <w:rsid w:val="00802250"/>
@@ -11344,7 +11428,7 @@
 </file>
 
 <file path=word/glossary/styles.xml><?xml version="1.0" encoding="utf-8"?>
-<w:styles xmlns:mc="http://schemas.openxmlformats.org/markup-compatibility/2006" xmlns:r="http://schemas.openxmlformats.org/officeDocument/2006/relationships" xmlns:w="http://schemas.openxmlformats.org/wordprocessingml/2006/main" xmlns:w14="http://schemas.microsoft.com/office/word/2010/wordml" xmlns:w15="http://schemas.microsoft.com/office/word/2012/wordml" xmlns:w16cex="http://schemas.microsoft.com/office/word/2018/wordml/cex" xmlns:w16cid="http://schemas.microsoft.com/office/word/2016/wordml/cid" xmlns:w16="http://schemas.microsoft.com/office/word/2018/wordml" xmlns:w16du="http://schemas.microsoft.com/office/word/2023/wordml/word16du" xmlns:w16sdtdh="http://schemas.microsoft.com/office/word/2020/wordml/sdtdatahash" xmlns:w16sdtfl="http://schemas.microsoft.com/office/word/2024/wordml/sdtformatlock" xmlns:w16se="http://schemas.microsoft.com/office/word/2015/wordml/symex" mc:Ignorable="w14 w15 w16se w16cid w16 w16cex w16sdtdh w16sdtfl w16du">
+<w:styles xmlns:mc="http://schemas.openxmlformats.org/markup-compatibility/2006" xmlns:r="http://schemas.openxmlformats.org/officeDocument/2006/relationships" xmlns:w="http://schemas.openxmlformats.org/wordprocessingml/2006/main" xmlns:w14="http://schemas.microsoft.com/office/word/2010/wordml" xmlns:w15="http://schemas.microsoft.com/office/word/2012/wordml" xmlns:w16se="http://schemas.microsoft.com/office/word/2015/wordml/symex" mc:Ignorable="w14 w15 w16se">
   <w:docDefaults>
     <w:rPrDefault>
       <w:rPr>
@@ -11362,7 +11446,7 @@
       </w:pPr>
     </w:pPrDefault>
   </w:docDefaults>
-  <w:latentStyles w:defLockedState="0" w:defUIPriority="99" w:defSemiHidden="0" w:defUnhideWhenUsed="0" w:defQFormat="0" w:count="376">
+  <w:latentStyles w:defLockedState="0" w:defUIPriority="99" w:defSemiHidden="0" w:defUnhideWhenUsed="0" w:defQFormat="0" w:count="371">
     <w:lsdException w:name="Normal" w:uiPriority="0" w:qFormat="1"/>
     <w:lsdException w:name="heading 1" w:uiPriority="9" w:qFormat="1"/>
     <w:lsdException w:name="heading 2" w:semiHidden="1" w:uiPriority="9" w:unhideWhenUsed="1" w:qFormat="1"/>
@@ -11734,11 +11818,6 @@
     <w:lsdException w:name="List Table 5 Dark Accent 6" w:uiPriority="50"/>
     <w:lsdException w:name="List Table 6 Colorful Accent 6" w:uiPriority="51"/>
     <w:lsdException w:name="List Table 7 Colorful Accent 6" w:uiPriority="52"/>
-    <w:lsdException w:name="Mention" w:semiHidden="1" w:unhideWhenUsed="1"/>
-    <w:lsdException w:name="Smart Hyperlink" w:semiHidden="1" w:unhideWhenUsed="1"/>
-    <w:lsdException w:name="Hashtag" w:semiHidden="1" w:unhideWhenUsed="1"/>
-    <w:lsdException w:name="Unresolved Mention" w:semiHidden="1" w:unhideWhenUsed="1"/>
-    <w:lsdException w:name="Smart Link" w:semiHidden="1" w:unhideWhenUsed="1"/>
   </w:latentStyles>
   <w:style w:type="paragraph" w:default="1" w:styleId="Normal">
     <w:name w:val="Normal"/>
@@ -12615,7 +12694,7 @@
 </file>
 
 <file path=word/glossary/webSettings.xml><?xml version="1.0" encoding="utf-8"?>
-<w:webSettings xmlns:mc="http://schemas.openxmlformats.org/markup-compatibility/2006" xmlns:r="http://schemas.openxmlformats.org/officeDocument/2006/relationships" xmlns:w="http://schemas.openxmlformats.org/wordprocessingml/2006/main" xmlns:w14="http://schemas.microsoft.com/office/word/2010/wordml" xmlns:w15="http://schemas.microsoft.com/office/word/2012/wordml" xmlns:w16cex="http://schemas.microsoft.com/office/word/2018/wordml/cex" xmlns:w16cid="http://schemas.microsoft.com/office/word/2016/wordml/cid" xmlns:w16="http://schemas.microsoft.com/office/word/2018/wordml" xmlns:w16du="http://schemas.microsoft.com/office/word/2023/wordml/word16du" xmlns:w16sdtdh="http://schemas.microsoft.com/office/word/2020/wordml/sdtdatahash" xmlns:w16sdtfl="http://schemas.microsoft.com/office/word/2024/wordml/sdtformatlock" xmlns:w16se="http://schemas.microsoft.com/office/word/2015/wordml/symex" mc:Ignorable="w14 w15 w16se w16cid w16 w16cex w16sdtdh w16sdtfl w16du">
+<w:webSettings xmlns:mc="http://schemas.openxmlformats.org/markup-compatibility/2006" xmlns:r="http://schemas.openxmlformats.org/officeDocument/2006/relationships" xmlns:w="http://schemas.openxmlformats.org/wordprocessingml/2006/main" xmlns:w14="http://schemas.microsoft.com/office/word/2010/wordml" xmlns:w15="http://schemas.microsoft.com/office/word/2012/wordml" xmlns:w16se="http://schemas.microsoft.com/office/word/2015/wordml/symex" mc:Ignorable="w14 w15 w16se">
   <w:optimizeForBrowser/>
   <w:allowPNG/>
 </w:webSettings>
@@ -12921,7 +13000,7 @@
 </file>
 
 <file path=customXml/itemProps1.xml><?xml version="1.0" encoding="utf-8"?>
-<ds:datastoreItem xmlns:ds="http://schemas.openxmlformats.org/officeDocument/2006/customXml" ds:itemID="{DACBA2D3-B54D-4E9B-B06E-39CB1345C0EE}">
+<ds:datastoreItem xmlns:ds="http://schemas.openxmlformats.org/officeDocument/2006/customXml" ds:itemID="{DE196EE4-E3F4-471C-B455-0AB3B62E8FB3}">
   <ds:schemaRefs>
     <ds:schemaRef ds:uri="http://schemas.openxmlformats.org/officeDocument/2006/bibliography"/>
   </ds:schemaRefs>

</xml_diff>

<commit_message>
docs(Reports): Se han actualizado los reportes
</commit_message>
<xml_diff>
--- a/reports/Group/00 - Requirements - Group.docx
+++ b/reports/Group/00 - Requirements - Group.docx
@@ -1,6 +1,6 @@
 
 <file path=word/document.xml><?xml version="1.0" encoding="utf-8"?>
-<w:document xmlns:wpc="http://schemas.microsoft.com/office/word/2010/wordprocessingCanvas" xmlns:cx="http://schemas.microsoft.com/office/drawing/2014/chartex" xmlns:mc="http://schemas.openxmlformats.org/markup-compatibility/2006" xmlns:o="urn:schemas-microsoft-com:office:office" xmlns:r="http://schemas.openxmlformats.org/officeDocument/2006/relationships" xmlns:m="http://schemas.openxmlformats.org/officeDocument/2006/math" xmlns:v="urn:schemas-microsoft-com:vml" xmlns:wp14="http://schemas.microsoft.com/office/word/2010/wordprocessingDrawing" xmlns:wp="http://schemas.openxmlformats.org/drawingml/2006/wordprocessingDrawing" xmlns:w10="urn:schemas-microsoft-com:office:word" xmlns:w="http://schemas.openxmlformats.org/wordprocessingml/2006/main" xmlns:w14="http://schemas.microsoft.com/office/word/2010/wordml" xmlns:w15="http://schemas.microsoft.com/office/word/2012/wordml" xmlns:w16se="http://schemas.microsoft.com/office/word/2015/wordml/symex" xmlns:wpg="http://schemas.microsoft.com/office/word/2010/wordprocessingGroup" xmlns:wpi="http://schemas.microsoft.com/office/word/2010/wordprocessingInk" xmlns:wne="http://schemas.microsoft.com/office/word/2006/wordml" xmlns:wps="http://schemas.microsoft.com/office/word/2010/wordprocessingShape" mc:Ignorable="w14 w15 w16se wp14">
+<w:document xmlns:wpc="http://schemas.microsoft.com/office/word/2010/wordprocessingCanvas" xmlns:cx="http://schemas.microsoft.com/office/drawing/2014/chartex" xmlns:cx1="http://schemas.microsoft.com/office/drawing/2015/9/8/chartex" xmlns:cx2="http://schemas.microsoft.com/office/drawing/2015/10/21/chartex" xmlns:cx3="http://schemas.microsoft.com/office/drawing/2016/5/9/chartex" xmlns:cx4="http://schemas.microsoft.com/office/drawing/2016/5/10/chartex" xmlns:cx5="http://schemas.microsoft.com/office/drawing/2016/5/11/chartex" xmlns:cx6="http://schemas.microsoft.com/office/drawing/2016/5/12/chartex" xmlns:cx7="http://schemas.microsoft.com/office/drawing/2016/5/13/chartex" xmlns:cx8="http://schemas.microsoft.com/office/drawing/2016/5/14/chartex" xmlns:mc="http://schemas.openxmlformats.org/markup-compatibility/2006" xmlns:aink="http://schemas.microsoft.com/office/drawing/2016/ink" xmlns:am3d="http://schemas.microsoft.com/office/drawing/2017/model3d" xmlns:o="urn:schemas-microsoft-com:office:office" xmlns:oel="http://schemas.microsoft.com/office/2019/extlst" xmlns:r="http://schemas.openxmlformats.org/officeDocument/2006/relationships" xmlns:m="http://schemas.openxmlformats.org/officeDocument/2006/math" xmlns:v="urn:schemas-microsoft-com:vml" xmlns:wp14="http://schemas.microsoft.com/office/word/2010/wordprocessingDrawing" xmlns:wp="http://schemas.openxmlformats.org/drawingml/2006/wordprocessingDrawing" xmlns:w10="urn:schemas-microsoft-com:office:word" xmlns:w="http://schemas.openxmlformats.org/wordprocessingml/2006/main" xmlns:w14="http://schemas.microsoft.com/office/word/2010/wordml" xmlns:w15="http://schemas.microsoft.com/office/word/2012/wordml" xmlns:w16cex="http://schemas.microsoft.com/office/word/2018/wordml/cex" xmlns:w16cid="http://schemas.microsoft.com/office/word/2016/wordml/cid" xmlns:w16="http://schemas.microsoft.com/office/word/2018/wordml" xmlns:w16du="http://schemas.microsoft.com/office/word/2023/wordml/word16du" xmlns:w16sdtdh="http://schemas.microsoft.com/office/word/2020/wordml/sdtdatahash" xmlns:w16sdtfl="http://schemas.microsoft.com/office/word/2024/wordml/sdtformatlock" xmlns:w16se="http://schemas.microsoft.com/office/word/2015/wordml/symex" xmlns:wpg="http://schemas.microsoft.com/office/word/2010/wordprocessingGroup" xmlns:wpi="http://schemas.microsoft.com/office/word/2010/wordprocessingInk" xmlns:wne="http://schemas.microsoft.com/office/word/2006/wordml" xmlns:wps="http://schemas.microsoft.com/office/word/2010/wordprocessingShape" mc:Ignorable="w14 w15 w16se w16cid w16 w16cex w16sdtdh w16sdtfl w16du wp14">
   <w:body>
     <w:p>
       <w:pPr>
@@ -137,7 +137,6 @@
                 <w15:appearance w15:val="hidden"/>
                 <w:text/>
               </w:sdtPr>
-              <w:sdtEndPr/>
               <w:sdtContent>
                 <w:r>
                   <w:rPr>
@@ -216,7 +215,6 @@
                 <w15:appearance w15:val="hidden"/>
                 <w:text/>
               </w:sdtPr>
-              <w:sdtEndPr/>
               <w:sdtContent>
                 <w:r>
                   <w:rPr>
@@ -298,7 +296,6 @@
                 <w15:appearance w15:val="hidden"/>
                 <w:text/>
               </w:sdtPr>
-              <w:sdtEndPr/>
               <w:sdtContent>
                 <w:r>
                   <w:rPr>
@@ -359,7 +356,6 @@
                 <w15:appearance w15:val="hidden"/>
                 <w:text/>
               </w:sdtPr>
-              <w:sdtEndPr/>
               <w:sdtContent>
                 <w:r>
                   <w:rPr>
@@ -418,7 +414,6 @@
                 <w15:appearance w15:val="hidden"/>
                 <w:text/>
               </w:sdtPr>
-              <w:sdtEndPr/>
               <w:sdtContent>
                 <w:r>
                   <w:rPr>
@@ -426,19 +421,11 @@
                   </w:rPr>
                   <w:t xml:space="preserve"> </w:t>
                 </w:r>
-                <w:proofErr w:type="spellStart"/>
                 <w:r>
                   <w:rPr>
                     <w:rFonts w:asciiTheme="majorHAnsi" w:hAnsiTheme="majorHAnsi" w:cstheme="majorHAnsi"/>
                   </w:rPr>
-                  <w:t>Chaves</w:t>
-                </w:r>
-                <w:proofErr w:type="spellEnd"/>
-                <w:r>
-                  <w:rPr>
-                    <w:rFonts w:asciiTheme="majorHAnsi" w:hAnsiTheme="majorHAnsi" w:cstheme="majorHAnsi"/>
-                  </w:rPr>
-                  <w:t xml:space="preserve"> </w:t>
+                  <w:t xml:space="preserve">Chaves </w:t>
                 </w:r>
                 <w:proofErr w:type="spellStart"/>
                 <w:r>
@@ -511,7 +498,6 @@
                 <w15:appearance w15:val="hidden"/>
                 <w:text/>
               </w:sdtPr>
-              <w:sdtEndPr/>
               <w:sdtContent>
                 <w:r>
                   <w:rPr>
@@ -658,7 +644,6 @@
                 <w15:appearance w15:val="hidden"/>
                 <w:text/>
               </w:sdtPr>
-              <w:sdtEndPr/>
               <w:sdtContent>
                 <w:r>
                   <w:rPr>
@@ -727,7 +712,6 @@
                 <w15:appearance w15:val="hidden"/>
                 <w:text/>
               </w:sdtPr>
-              <w:sdtEndPr/>
               <w:sdtContent>
                 <w:r>
                   <w:rPr>
@@ -809,7 +793,6 @@
                 <w15:appearance w15:val="hidden"/>
                 <w:text/>
               </w:sdtPr>
-              <w:sdtEndPr/>
               <w:sdtContent>
                 <w:r>
                   <w:rPr>
@@ -902,7 +885,6 @@
                 <w15:appearance w15:val="hidden"/>
                 <w:text/>
               </w:sdtPr>
-              <w:sdtEndPr/>
               <w:sdtContent>
                 <w:r>
                   <w:rPr>
@@ -963,7 +945,6 @@
                 <w15:appearance w15:val="hidden"/>
                 <w:text/>
               </w:sdtPr>
-              <w:sdtEndPr/>
               <w:sdtContent>
                 <w:r>
                   <w:rPr>
@@ -1028,7 +1009,6 @@
                 <w15:appearance w15:val="hidden"/>
                 <w:text/>
               </w:sdtPr>
-              <w:sdtEndPr/>
               <w:sdtContent>
                 <w:r>
                   <w:rPr>
@@ -1036,28 +1016,12 @@
                   </w:rPr>
                   <w:t xml:space="preserve"> </w:t>
                 </w:r>
-                <w:proofErr w:type="spellStart"/>
                 <w:r>
                   <w:rPr>
                     <w:rFonts w:asciiTheme="majorHAnsi" w:hAnsiTheme="majorHAnsi" w:cstheme="majorHAnsi"/>
                   </w:rPr>
-                  <w:t>Basallote</w:t>
+                  <w:t>Basallote Braza</w:t>
                 </w:r>
-                <w:proofErr w:type="spellEnd"/>
-                <w:r>
-                  <w:rPr>
-                    <w:rFonts w:asciiTheme="majorHAnsi" w:hAnsiTheme="majorHAnsi" w:cstheme="majorHAnsi"/>
-                  </w:rPr>
-                  <w:t xml:space="preserve"> </w:t>
-                </w:r>
-                <w:proofErr w:type="spellStart"/>
-                <w:r>
-                  <w:rPr>
-                    <w:rFonts w:asciiTheme="majorHAnsi" w:hAnsiTheme="majorHAnsi" w:cstheme="majorHAnsi"/>
-                  </w:rPr>
-                  <w:t>Braza</w:t>
-                </w:r>
-                <w:proofErr w:type="spellEnd"/>
                 <w:r>
                   <w:rPr>
                     <w:rFonts w:asciiTheme="majorHAnsi" w:hAnsiTheme="majorHAnsi" w:cstheme="majorHAnsi"/>
@@ -1114,7 +1078,6 @@
                 </w:placeholder>
                 <w:text/>
               </w:sdtPr>
-              <w:sdtEndPr/>
               <w:sdtContent>
                 <w:r>
                   <w:rPr>
@@ -1204,7 +1167,6 @@
                 <w15:appearance w15:val="hidden"/>
                 <w:text/>
               </w:sdtPr>
-              <w:sdtEndPr/>
               <w:sdtContent>
                 <w:r>
                   <w:rPr>
@@ -1268,7 +1230,6 @@
                 <w15:appearance w15:val="hidden"/>
                 <w:text/>
               </w:sdtPr>
-              <w:sdtEndPr/>
               <w:sdtContent>
                 <w:r>
                   <w:rPr>
@@ -1337,7 +1298,6 @@
                 <w15:appearance w15:val="hidden"/>
                 <w:text/>
               </w:sdtPr>
-              <w:sdtEndPr/>
               <w:sdtContent>
                 <w:r>
                   <w:rPr>
@@ -1419,7 +1379,6 @@
                 <w15:appearance w15:val="hidden"/>
                 <w:text/>
               </w:sdtPr>
-              <w:sdtEndPr/>
               <w:sdtContent>
                 <w:r>
                   <w:rPr>
@@ -1505,7 +1464,6 @@
                 <w15:appearance w15:val="hidden"/>
                 <w:text/>
               </w:sdtPr>
-              <w:sdtEndPr/>
               <w:sdtContent>
                 <w:r>
                   <w:rPr>
@@ -1562,7 +1520,6 @@
                 <w15:appearance w15:val="hidden"/>
                 <w:text/>
               </w:sdtPr>
-              <w:sdtEndPr/>
               <w:sdtContent>
                 <w:r>
                   <w:rPr>
@@ -1631,7 +1588,6 @@
                 <w15:appearance w15:val="hidden"/>
                 <w:text/>
               </w:sdtPr>
-              <w:sdtEndPr/>
               <w:sdtContent>
                 <w:r>
                   <w:rPr>
@@ -1712,7 +1668,6 @@
                 </w:placeholder>
                 <w:text/>
               </w:sdtPr>
-              <w:sdtEndPr/>
               <w:sdtContent>
                 <w:r>
                   <w:rPr>
@@ -2065,7 +2020,6 @@
           <w15:appearance w15:val="hidden"/>
           <w:text/>
         </w:sdtPr>
-        <w:sdtEndPr/>
         <w:sdtContent>
           <w:r>
             <w:t xml:space="preserve">  </w:t>
@@ -2108,7 +2062,6 @@
           <w15:appearance w15:val="hidden"/>
           <w:text/>
         </w:sdtPr>
-        <w:sdtEndPr/>
         <w:sdtContent>
           <w:r>
             <w:t xml:space="preserve">  </w:t>
@@ -2185,7 +2138,6 @@
           <w15:appearance w15:val="hidden"/>
           <w:text/>
         </w:sdtPr>
-        <w:sdtEndPr/>
         <w:sdtContent>
           <w:r>
             <w:t xml:space="preserve">  </w:t>
@@ -2428,7 +2380,6 @@
           <w15:appearance w15:val="hidden"/>
           <w:text/>
         </w:sdtPr>
-        <w:sdtEndPr/>
         <w:sdtContent>
           <w:r>
             <w:t xml:space="preserve">  </w:t>
@@ -2607,7 +2558,6 @@
           <w15:appearance w15:val="hidden"/>
           <w:text/>
         </w:sdtPr>
-        <w:sdtEndPr/>
         <w:sdtContent>
           <w:r>
             <w:t xml:space="preserve">  </w:t>
@@ -2826,7 +2776,6 @@
           <w15:appearance w15:val="hidden"/>
           <w:text/>
         </w:sdtPr>
-        <w:sdtEndPr/>
         <w:sdtContent>
           <w:r>
             <w:t xml:space="preserve">  </w:t>
@@ -3023,7 +2972,6 @@
           <w15:appearance w15:val="hidden"/>
           <w:text/>
         </w:sdtPr>
-        <w:sdtEndPr/>
         <w:sdtContent>
           <w:r>
             <w:t xml:space="preserve">  </w:t>
@@ -3267,7 +3215,6 @@
           <w15:appearance w15:val="hidden"/>
           <w:text/>
         </w:sdtPr>
-        <w:sdtEndPr/>
         <w:sdtContent>
           <w:r>
             <w:t xml:space="preserve">  </w:t>
@@ -3402,7 +3349,6 @@
           <w15:appearance w15:val="hidden"/>
           <w:text/>
         </w:sdtPr>
-        <w:sdtEndPr/>
         <w:sdtContent>
           <w:r>
             <w:t xml:space="preserve">    </w:t>
@@ -3475,7 +3421,6 @@
           <w15:appearance w15:val="hidden"/>
           <w:text/>
         </w:sdtPr>
-        <w:sdtEndPr/>
         <w:sdtContent>
           <w:r>
             <w:t xml:space="preserve">  </w:t>
@@ -3642,10 +3587,18 @@
           <w15:appearance w15:val="hidden"/>
           <w:text/>
         </w:sdtPr>
-        <w:sdtEndPr/>
         <w:sdtContent>
           <w:r>
-            <w:t xml:space="preserve">    </w:t>
+            <w:t xml:space="preserve"> </w:t>
+          </w:r>
+          <w:r>
+            <w:t xml:space="preserve"> X</w:t>
+          </w:r>
+          <w:r>
+            <w:t xml:space="preserve"> </w:t>
+          </w:r>
+          <w:r>
+            <w:t xml:space="preserve"> </w:t>
           </w:r>
         </w:sdtContent>
       </w:sdt>
@@ -3728,10 +3681,15 @@
           <w15:appearance w15:val="hidden"/>
           <w:text/>
         </w:sdtPr>
-        <w:sdtEndPr/>
         <w:sdtContent>
           <w:r>
-            <w:t xml:space="preserve">    </w:t>
+            <w:t xml:space="preserve"> </w:t>
+          </w:r>
+          <w:r>
+            <w:t xml:space="preserve"> X </w:t>
+          </w:r>
+          <w:r>
+            <w:t xml:space="preserve"> </w:t>
           </w:r>
         </w:sdtContent>
       </w:sdt>
@@ -3814,7 +3772,6 @@
           <w15:appearance w15:val="hidden"/>
           <w:text/>
         </w:sdtPr>
-        <w:sdtEndPr/>
         <w:sdtContent>
           <w:r>
             <w:t xml:space="preserve">    </w:t>
@@ -3889,7 +3846,6 @@
           <w15:appearance w15:val="hidden"/>
           <w:text/>
         </w:sdtPr>
-        <w:sdtEndPr/>
         <w:sdtContent>
           <w:r>
             <w:t xml:space="preserve">    </w:t>
@@ -3985,7 +3941,6 @@
           <w15:appearance w15:val="hidden"/>
           <w:text/>
         </w:sdtPr>
-        <w:sdtEndPr/>
         <w:sdtContent>
           <w:r>
             <w:t xml:space="preserve">  </w:t>
@@ -4076,7 +4031,6 @@
           <w15:appearance w15:val="hidden"/>
           <w:text/>
         </w:sdtPr>
-        <w:sdtEndPr/>
         <w:sdtContent>
           <w:r>
             <w:t xml:space="preserve">    </w:t>
@@ -4172,7 +4126,6 @@
           <w15:appearance w15:val="hidden"/>
           <w:text/>
         </w:sdtPr>
-        <w:sdtEndPr/>
         <w:sdtContent>
           <w:r>
             <w:t xml:space="preserve">    </w:t>
@@ -4224,7 +4177,6 @@
           <w15:appearance w15:val="hidden"/>
           <w:text/>
         </w:sdtPr>
-        <w:sdtEndPr/>
         <w:sdtContent>
           <w:r>
             <w:t xml:space="preserve">    </w:t>
@@ -4259,7 +4211,6 @@
           <w15:appearance w15:val="hidden"/>
           <w:text/>
         </w:sdtPr>
-        <w:sdtEndPr/>
         <w:sdtContent>
           <w:r>
             <w:t xml:space="preserve">    </w:t>
@@ -4432,7 +4383,6 @@
           <w15:appearance w15:val="hidden"/>
           <w:text/>
         </w:sdtPr>
-        <w:sdtEndPr/>
         <w:sdtContent>
           <w:r>
             <w:t xml:space="preserve">  </w:t>
@@ -4512,7 +4462,6 @@
           <w15:appearance w15:val="hidden"/>
           <w:text/>
         </w:sdtPr>
-        <w:sdtEndPr/>
         <w:sdtContent>
           <w:r>
             <w:t xml:space="preserve">  </w:t>
@@ -4553,7 +4502,6 @@
           <w15:appearance w15:val="hidden"/>
           <w:text/>
         </w:sdtPr>
-        <w:sdtEndPr/>
         <w:sdtContent>
           <w:r>
             <w:t xml:space="preserve">  </w:t>
@@ -4609,7 +4557,6 @@
           <w15:appearance w15:val="hidden"/>
           <w:text/>
         </w:sdtPr>
-        <w:sdtEndPr/>
         <w:sdtContent>
           <w:r>
             <w:t xml:space="preserve">  </w:t>
@@ -4702,11 +4649,7 @@
         <w:t>system currency</w:t>
       </w:r>
       <w:r>
-        <w:t xml:space="preserve">, </w:t>
-      </w:r>
-      <w:bookmarkStart w:id="7" w:name="_GoBack"/>
-      <w:r>
-        <w:t xml:space="preserve">which must be initialised to “EUR” and a list of </w:t>
+        <w:t xml:space="preserve">, which must be initialised to “EUR” and a list of </w:t>
       </w:r>
       <w:r>
         <w:rPr>
@@ -4716,11 +4659,7 @@
         <w:t>accepted currencies</w:t>
       </w:r>
       <w:r>
-        <w:t>, which must be ini</w:t>
-      </w:r>
-      <w:bookmarkEnd w:id="7"/>
-      <w:r>
-        <w:t>tialised to “EUR”, “USD”, and “GBP”. </w:t>
+        <w:t>, which must be initialised to “EUR”, “USD”, and “GBP”. </w:t>
       </w:r>
     </w:p>
     <w:permStart w:id="1208632185" w:edGrp="everyone"/>
@@ -4738,7 +4677,6 @@
           <w15:appearance w15:val="hidden"/>
           <w:text/>
         </w:sdtPr>
-        <w:sdtEndPr/>
         <w:sdtContent>
           <w:r>
             <w:t xml:space="preserve">    </w:t>
@@ -4875,7 +4813,6 @@
           <w15:appearance w15:val="hidden"/>
           <w:text/>
         </w:sdtPr>
-        <w:sdtEndPr/>
         <w:sdtContent>
           <w:r>
             <w:t xml:space="preserve">    </w:t>
@@ -5005,7 +4942,6 @@
           <w15:appearance w15:val="hidden"/>
           <w:text/>
         </w:sdtPr>
-        <w:sdtEndPr/>
         <w:sdtContent>
           <w:r>
             <w:t xml:space="preserve">    </w:t>
@@ -5160,7 +5096,6 @@
           <w15:appearance w15:val="hidden"/>
           <w:text/>
         </w:sdtPr>
-        <w:sdtEndPr/>
         <w:sdtContent>
           <w:r>
             <w:t xml:space="preserve">    </w:t>
@@ -5260,7 +5195,6 @@
           <w15:appearance w15:val="hidden"/>
           <w:text/>
         </w:sdtPr>
-        <w:sdtEndPr/>
         <w:sdtContent>
           <w:r>
             <w:t xml:space="preserve">    </w:t>
@@ -5337,7 +5271,6 @@
           <w15:appearance w15:val="hidden"/>
           <w:text/>
         </w:sdtPr>
-        <w:sdtEndPr/>
         <w:sdtContent>
           <w:r>
             <w:t xml:space="preserve">    </w:t>
@@ -5417,7 +5350,6 @@
           <w15:appearance w15:val="hidden"/>
           <w:text/>
         </w:sdtPr>
-        <w:sdtEndPr/>
         <w:sdtContent>
           <w:r>
             <w:t xml:space="preserve">    </w:t>
@@ -5489,7 +5421,6 @@
           <w15:appearance w15:val="hidden"/>
           <w:text/>
         </w:sdtPr>
-        <w:sdtEndPr/>
         <w:sdtContent>
           <w:r>
             <w:t xml:space="preserve">    </w:t>
@@ -5500,12 +5431,12 @@
       <w:r>
         <w:t xml:space="preserve">   </w:t>
       </w:r>
-      <w:bookmarkStart w:id="8" w:name="_Hlk157672549"/>
+      <w:bookmarkStart w:id="7" w:name="_Hlk157672549"/>
       <w:r>
         <w:t xml:space="preserve">  </w:t>
       </w:r>
     </w:p>
-    <w:bookmarkEnd w:id="8"/>
+    <w:bookmarkEnd w:id="7"/>
     <w:p>
       <w:pPr>
         <w:pStyle w:val="Ttulo2"/>
@@ -5571,7 +5502,6 @@
           <w15:appearance w15:val="hidden"/>
           <w:text/>
         </w:sdtPr>
-        <w:sdtEndPr/>
         <w:sdtContent>
           <w:r>
             <w:t xml:space="preserve">    </w:t>
@@ -5666,7 +5596,6 @@
           <w15:appearance w15:val="hidden"/>
           <w:text/>
         </w:sdtPr>
-        <w:sdtEndPr/>
         <w:sdtContent>
           <w:r>
             <w:t xml:space="preserve">    </w:t>
@@ -5823,7 +5752,6 @@
           <w15:appearance w15:val="hidden"/>
           <w:text/>
         </w:sdtPr>
-        <w:sdtEndPr/>
         <w:sdtContent>
           <w:r>
             <w:t xml:space="preserve">    </w:t>
@@ -5872,7 +5800,6 @@
           <w15:appearance w15:val="hidden"/>
           <w:text/>
         </w:sdtPr>
-        <w:sdtEndPr/>
         <w:sdtContent>
           <w:r>
             <w:t xml:space="preserve">    </w:t>
@@ -6062,7 +5989,6 @@
           <w15:appearance w15:val="hidden"/>
           <w:text/>
         </w:sdtPr>
-        <w:sdtEndPr/>
         <w:sdtContent>
           <w:r>
             <w:t xml:space="preserve">    </w:t>
@@ -6097,7 +6023,6 @@
           <w15:appearance w15:val="hidden"/>
           <w:text/>
         </w:sdtPr>
-        <w:sdtEndPr/>
         <w:sdtContent>
           <w:r>
             <w:t xml:space="preserve">    </w:t>
@@ -6334,7 +6259,6 @@
           <w15:appearance w15:val="hidden"/>
           <w:text/>
         </w:sdtPr>
-        <w:sdtEndPr/>
         <w:sdtContent>
           <w:r>
             <w:t xml:space="preserve">    </w:t>
@@ -6424,7 +6348,6 @@
           <w15:appearance w15:val="hidden"/>
           <w:text/>
         </w:sdtPr>
-        <w:sdtEndPr/>
         <w:sdtContent>
           <w:r>
             <w:t xml:space="preserve">    </w:t>
@@ -6501,7 +6424,6 @@
           <w15:appearance w15:val="hidden"/>
           <w:text/>
         </w:sdtPr>
-        <w:sdtEndPr/>
         <w:sdtContent>
           <w:r>
             <w:t xml:space="preserve">    </w:t>
@@ -6536,7 +6458,6 @@
           <w15:appearance w15:val="hidden"/>
           <w:text/>
         </w:sdtPr>
-        <w:sdtEndPr/>
         <w:sdtContent>
           <w:r>
             <w:t xml:space="preserve">    </w:t>
@@ -6740,7 +6661,6 @@
           <w15:appearance w15:val="hidden"/>
           <w:text/>
         </w:sdtPr>
-        <w:sdtEndPr/>
         <w:sdtContent>
           <w:r>
             <w:t xml:space="preserve">    </w:t>
@@ -6819,7 +6739,6 @@
           <w15:appearance w15:val="hidden"/>
           <w:text/>
         </w:sdtPr>
-        <w:sdtEndPr/>
         <w:sdtContent>
           <w:r>
             <w:t xml:space="preserve">    </w:t>
@@ -7277,7 +7196,6 @@
           <w15:appearance w15:val="hidden"/>
           <w:text/>
         </w:sdtPr>
-        <w:sdtEndPr/>
         <w:sdtContent>
           <w:r>
             <w:t xml:space="preserve">    </w:t>
@@ -7352,7 +7270,6 @@
           <w15:appearance w15:val="hidden"/>
           <w:text/>
         </w:sdtPr>
-        <w:sdtEndPr/>
         <w:sdtContent>
           <w:r>
             <w:t xml:space="preserve">    </w:t>
@@ -7387,7 +7304,6 @@
           <w15:appearance w15:val="hidden"/>
           <w:text/>
         </w:sdtPr>
-        <w:sdtEndPr/>
         <w:sdtContent>
           <w:r>
             <w:t xml:space="preserve">    </w:t>
@@ -7562,7 +7478,6 @@
           <w15:appearance w15:val="hidden"/>
           <w:text/>
         </w:sdtPr>
-        <w:sdtEndPr/>
         <w:sdtContent>
           <w:r>
             <w:t xml:space="preserve">    </w:t>
@@ -7611,7 +7526,6 @@
           <w15:appearance w15:val="hidden"/>
           <w:text/>
         </w:sdtPr>
-        <w:sdtEndPr/>
         <w:sdtContent>
           <w:r>
             <w:t xml:space="preserve">    </w:t>
@@ -7646,7 +7560,6 @@
           <w15:appearance w15:val="hidden"/>
           <w:text/>
         </w:sdtPr>
-        <w:sdtEndPr/>
         <w:sdtContent>
           <w:r>
             <w:t xml:space="preserve">    </w:t>
@@ -7685,7 +7598,7 @@
 </file>
 
 <file path=word/numbering.xml><?xml version="1.0" encoding="utf-8"?>
-<w:numbering xmlns:wpc="http://schemas.microsoft.com/office/word/2010/wordprocessingCanvas" xmlns:cx="http://schemas.microsoft.com/office/drawing/2014/chartex" xmlns:mc="http://schemas.openxmlformats.org/markup-compatibility/2006" xmlns:o="urn:schemas-microsoft-com:office:office" xmlns:r="http://schemas.openxmlformats.org/officeDocument/2006/relationships" xmlns:m="http://schemas.openxmlformats.org/officeDocument/2006/math" xmlns:v="urn:schemas-microsoft-com:vml" xmlns:wp14="http://schemas.microsoft.com/office/word/2010/wordprocessingDrawing" xmlns:wp="http://schemas.openxmlformats.org/drawingml/2006/wordprocessingDrawing" xmlns:w10="urn:schemas-microsoft-com:office:word" xmlns:w="http://schemas.openxmlformats.org/wordprocessingml/2006/main" xmlns:w14="http://schemas.microsoft.com/office/word/2010/wordml" xmlns:w15="http://schemas.microsoft.com/office/word/2012/wordml" xmlns:w16se="http://schemas.microsoft.com/office/word/2015/wordml/symex" xmlns:wpg="http://schemas.microsoft.com/office/word/2010/wordprocessingGroup" xmlns:wpi="http://schemas.microsoft.com/office/word/2010/wordprocessingInk" xmlns:wne="http://schemas.microsoft.com/office/word/2006/wordml" xmlns:wps="http://schemas.microsoft.com/office/word/2010/wordprocessingShape" mc:Ignorable="w14 w15 w16se wp14">
+<w:numbering xmlns:wpc="http://schemas.microsoft.com/office/word/2010/wordprocessingCanvas" xmlns:cx="http://schemas.microsoft.com/office/drawing/2014/chartex" xmlns:cx1="http://schemas.microsoft.com/office/drawing/2015/9/8/chartex" xmlns:cx2="http://schemas.microsoft.com/office/drawing/2015/10/21/chartex" xmlns:cx3="http://schemas.microsoft.com/office/drawing/2016/5/9/chartex" xmlns:cx4="http://schemas.microsoft.com/office/drawing/2016/5/10/chartex" xmlns:cx5="http://schemas.microsoft.com/office/drawing/2016/5/11/chartex" xmlns:cx6="http://schemas.microsoft.com/office/drawing/2016/5/12/chartex" xmlns:cx7="http://schemas.microsoft.com/office/drawing/2016/5/13/chartex" xmlns:cx8="http://schemas.microsoft.com/office/drawing/2016/5/14/chartex" xmlns:mc="http://schemas.openxmlformats.org/markup-compatibility/2006" xmlns:aink="http://schemas.microsoft.com/office/drawing/2016/ink" xmlns:am3d="http://schemas.microsoft.com/office/drawing/2017/model3d" xmlns:o="urn:schemas-microsoft-com:office:office" xmlns:oel="http://schemas.microsoft.com/office/2019/extlst" xmlns:r="http://schemas.openxmlformats.org/officeDocument/2006/relationships" xmlns:m="http://schemas.openxmlformats.org/officeDocument/2006/math" xmlns:v="urn:schemas-microsoft-com:vml" xmlns:wp14="http://schemas.microsoft.com/office/word/2010/wordprocessingDrawing" xmlns:wp="http://schemas.openxmlformats.org/drawingml/2006/wordprocessingDrawing" xmlns:w10="urn:schemas-microsoft-com:office:word" xmlns:w="http://schemas.openxmlformats.org/wordprocessingml/2006/main" xmlns:w14="http://schemas.microsoft.com/office/word/2010/wordml" xmlns:w15="http://schemas.microsoft.com/office/word/2012/wordml" xmlns:w16cex="http://schemas.microsoft.com/office/word/2018/wordml/cex" xmlns:w16cid="http://schemas.microsoft.com/office/word/2016/wordml/cid" xmlns:w16="http://schemas.microsoft.com/office/word/2018/wordml" xmlns:w16du="http://schemas.microsoft.com/office/word/2023/wordml/word16du" xmlns:w16sdtdh="http://schemas.microsoft.com/office/word/2020/wordml/sdtdatahash" xmlns:w16sdtfl="http://schemas.microsoft.com/office/word/2024/wordml/sdtformatlock" xmlns:w16se="http://schemas.microsoft.com/office/word/2015/wordml/symex" xmlns:wpg="http://schemas.microsoft.com/office/word/2010/wordprocessingGroup" xmlns:wpi="http://schemas.microsoft.com/office/word/2010/wordprocessingInk" xmlns:wne="http://schemas.microsoft.com/office/word/2006/wordml" xmlns:wps="http://schemas.microsoft.com/office/word/2010/wordprocessingShape" mc:Ignorable="w14 w15 w16se w16cid w16 w16cex w16sdtdh w16sdtfl w16du wp14">
   <w:abstractNum w:abstractNumId="0" w15:restartNumberingAfterBreak="0">
     <w:nsid w:val="FFFFFF88"/>
     <w:multiLevelType w:val="singleLevel"/>
@@ -8359,59 +8272,59 @@
       </w:rPr>
     </w:lvl>
   </w:abstractNum>
-  <w:num w:numId="1">
+  <w:num w:numId="1" w16cid:durableId="1662347068">
     <w:abstractNumId w:val="3"/>
   </w:num>
-  <w:num w:numId="2">
+  <w:num w:numId="2" w16cid:durableId="724448924">
     <w:abstractNumId w:val="2"/>
   </w:num>
-  <w:num w:numId="3">
+  <w:num w:numId="3" w16cid:durableId="2005742920">
     <w:abstractNumId w:val="6"/>
   </w:num>
-  <w:num w:numId="4">
+  <w:num w:numId="4" w16cid:durableId="1392650265">
     <w:abstractNumId w:val="3"/>
   </w:num>
-  <w:num w:numId="5">
+  <w:num w:numId="5" w16cid:durableId="1564607094">
     <w:abstractNumId w:val="3"/>
   </w:num>
-  <w:num w:numId="6">
+  <w:num w:numId="6" w16cid:durableId="619998624">
     <w:abstractNumId w:val="3"/>
   </w:num>
-  <w:num w:numId="7">
+  <w:num w:numId="7" w16cid:durableId="1552036452">
     <w:abstractNumId w:val="1"/>
   </w:num>
-  <w:num w:numId="8">
+  <w:num w:numId="8" w16cid:durableId="287008623">
     <w:abstractNumId w:val="0"/>
   </w:num>
-  <w:num w:numId="9">
+  <w:num w:numId="9" w16cid:durableId="404424872">
     <w:abstractNumId w:val="0"/>
   </w:num>
-  <w:num w:numId="10">
+  <w:num w:numId="10" w16cid:durableId="768501937">
     <w:abstractNumId w:val="3"/>
   </w:num>
-  <w:num w:numId="11">
+  <w:num w:numId="11" w16cid:durableId="310446091">
     <w:abstractNumId w:val="4"/>
   </w:num>
-  <w:num w:numId="12">
+  <w:num w:numId="12" w16cid:durableId="432673872">
     <w:abstractNumId w:val="5"/>
   </w:num>
-  <w:num w:numId="13">
+  <w:num w:numId="13" w16cid:durableId="791024574">
     <w:abstractNumId w:val="0"/>
   </w:num>
-  <w:num w:numId="14">
+  <w:num w:numId="14" w16cid:durableId="1062367037">
     <w:abstractNumId w:val="3"/>
   </w:num>
-  <w:num w:numId="15">
+  <w:num w:numId="15" w16cid:durableId="1890916006">
     <w:abstractNumId w:val="4"/>
   </w:num>
-  <w:num w:numId="16">
+  <w:num w:numId="16" w16cid:durableId="1614898244">
     <w:abstractNumId w:val="5"/>
   </w:num>
 </w:numbering>
 </file>
 
 <file path=word/styles.xml><?xml version="1.0" encoding="utf-8"?>
-<w:styles xmlns:mc="http://schemas.openxmlformats.org/markup-compatibility/2006" xmlns:r="http://schemas.openxmlformats.org/officeDocument/2006/relationships" xmlns:w="http://schemas.openxmlformats.org/wordprocessingml/2006/main" xmlns:w14="http://schemas.microsoft.com/office/word/2010/wordml" xmlns:w15="http://schemas.microsoft.com/office/word/2012/wordml" xmlns:w16se="http://schemas.microsoft.com/office/word/2015/wordml/symex" mc:Ignorable="w14 w15 w16se">
+<w:styles xmlns:mc="http://schemas.openxmlformats.org/markup-compatibility/2006" xmlns:r="http://schemas.openxmlformats.org/officeDocument/2006/relationships" xmlns:w="http://schemas.openxmlformats.org/wordprocessingml/2006/main" xmlns:w14="http://schemas.microsoft.com/office/word/2010/wordml" xmlns:w15="http://schemas.microsoft.com/office/word/2012/wordml" xmlns:w16cex="http://schemas.microsoft.com/office/word/2018/wordml/cex" xmlns:w16cid="http://schemas.microsoft.com/office/word/2016/wordml/cid" xmlns:w16="http://schemas.microsoft.com/office/word/2018/wordml" xmlns:w16du="http://schemas.microsoft.com/office/word/2023/wordml/word16du" xmlns:w16sdtdh="http://schemas.microsoft.com/office/word/2020/wordml/sdtdatahash" xmlns:w16sdtfl="http://schemas.microsoft.com/office/word/2024/wordml/sdtformatlock" xmlns:w16se="http://schemas.microsoft.com/office/word/2015/wordml/symex" mc:Ignorable="w14 w15 w16se w16cid w16 w16cex w16sdtdh w16sdtfl w16du">
   <w:docDefaults>
     <w:rPrDefault>
       <w:rPr>
@@ -8429,7 +8342,7 @@
       </w:pPr>
     </w:pPrDefault>
   </w:docDefaults>
-  <w:latentStyles w:defLockedState="0" w:defUIPriority="99" w:defSemiHidden="0" w:defUnhideWhenUsed="0" w:defQFormat="0" w:count="371">
+  <w:latentStyles w:defLockedState="0" w:defUIPriority="99" w:defSemiHidden="0" w:defUnhideWhenUsed="0" w:defQFormat="0" w:count="376">
     <w:lsdException w:name="Normal" w:uiPriority="0" w:qFormat="1"/>
     <w:lsdException w:name="heading 1" w:uiPriority="9" w:qFormat="1"/>
     <w:lsdException w:name="heading 2" w:semiHidden="1" w:uiPriority="9" w:unhideWhenUsed="1" w:qFormat="1"/>
@@ -8801,6 +8714,11 @@
     <w:lsdException w:name="List Table 5 Dark Accent 6" w:uiPriority="50"/>
     <w:lsdException w:name="List Table 6 Colorful Accent 6" w:uiPriority="51"/>
     <w:lsdException w:name="List Table 7 Colorful Accent 6" w:uiPriority="52"/>
+    <w:lsdException w:name="Mention" w:semiHidden="1" w:unhideWhenUsed="1"/>
+    <w:lsdException w:name="Smart Hyperlink" w:semiHidden="1" w:unhideWhenUsed="1"/>
+    <w:lsdException w:name="Hashtag" w:semiHidden="1" w:unhideWhenUsed="1"/>
+    <w:lsdException w:name="Unresolved Mention" w:semiHidden="1" w:unhideWhenUsed="1"/>
+    <w:lsdException w:name="Smart Link" w:semiHidden="1" w:unhideWhenUsed="1"/>
   </w:latentStyles>
   <w:style w:type="paragraph" w:default="1" w:styleId="Normal">
     <w:name w:val="Normal"/>
@@ -9247,8 +9165,8 @@
       <w:lang w:val="en-GB"/>
     </w:rPr>
   </w:style>
-  <w:style w:type="character" w:customStyle="1" w:styleId="Mention">
-    <w:name w:val="Mention"/>
+  <w:style w:type="character" w:customStyle="1" w:styleId="Mencionar1">
+    <w:name w:val="Mencionar1"/>
     <w:basedOn w:val="Fuentedeprrafopredeter"/>
     <w:uiPriority w:val="99"/>
     <w:unhideWhenUsed/>
@@ -9262,7 +9180,7 @@
 </file>
 
 <file path=word/glossary/document.xml><?xml version="1.0" encoding="utf-8"?>
-<w:glossaryDocument xmlns:wpc="http://schemas.microsoft.com/office/word/2010/wordprocessingCanvas" xmlns:cx="http://schemas.microsoft.com/office/drawing/2014/chartex" xmlns:mc="http://schemas.openxmlformats.org/markup-compatibility/2006" xmlns:o="urn:schemas-microsoft-com:office:office" xmlns:r="http://schemas.openxmlformats.org/officeDocument/2006/relationships" xmlns:m="http://schemas.openxmlformats.org/officeDocument/2006/math" xmlns:v="urn:schemas-microsoft-com:vml" xmlns:wp14="http://schemas.microsoft.com/office/word/2010/wordprocessingDrawing" xmlns:wp="http://schemas.openxmlformats.org/drawingml/2006/wordprocessingDrawing" xmlns:w10="urn:schemas-microsoft-com:office:word" xmlns:w="http://schemas.openxmlformats.org/wordprocessingml/2006/main" xmlns:w14="http://schemas.microsoft.com/office/word/2010/wordml" xmlns:w15="http://schemas.microsoft.com/office/word/2012/wordml" xmlns:w16se="http://schemas.microsoft.com/office/word/2015/wordml/symex" xmlns:wpg="http://schemas.microsoft.com/office/word/2010/wordprocessingGroup" xmlns:wpi="http://schemas.microsoft.com/office/word/2010/wordprocessingInk" xmlns:wne="http://schemas.microsoft.com/office/word/2006/wordml" xmlns:wps="http://schemas.microsoft.com/office/word/2010/wordprocessingShape" mc:Ignorable="w14 w15 w16se wp14">
+<w:glossaryDocument xmlns:wpc="http://schemas.microsoft.com/office/word/2010/wordprocessingCanvas" xmlns:cx="http://schemas.microsoft.com/office/drawing/2014/chartex" xmlns:cx1="http://schemas.microsoft.com/office/drawing/2015/9/8/chartex" xmlns:cx2="http://schemas.microsoft.com/office/drawing/2015/10/21/chartex" xmlns:cx3="http://schemas.microsoft.com/office/drawing/2016/5/9/chartex" xmlns:cx4="http://schemas.microsoft.com/office/drawing/2016/5/10/chartex" xmlns:cx5="http://schemas.microsoft.com/office/drawing/2016/5/11/chartex" xmlns:cx6="http://schemas.microsoft.com/office/drawing/2016/5/12/chartex" xmlns:cx7="http://schemas.microsoft.com/office/drawing/2016/5/13/chartex" xmlns:cx8="http://schemas.microsoft.com/office/drawing/2016/5/14/chartex" xmlns:mc="http://schemas.openxmlformats.org/markup-compatibility/2006" xmlns:aink="http://schemas.microsoft.com/office/drawing/2016/ink" xmlns:am3d="http://schemas.microsoft.com/office/drawing/2017/model3d" xmlns:o="urn:schemas-microsoft-com:office:office" xmlns:oel="http://schemas.microsoft.com/office/2019/extlst" xmlns:r="http://schemas.openxmlformats.org/officeDocument/2006/relationships" xmlns:m="http://schemas.openxmlformats.org/officeDocument/2006/math" xmlns:v="urn:schemas-microsoft-com:vml" xmlns:wp14="http://schemas.microsoft.com/office/word/2010/wordprocessingDrawing" xmlns:wp="http://schemas.openxmlformats.org/drawingml/2006/wordprocessingDrawing" xmlns:w10="urn:schemas-microsoft-com:office:word" xmlns:w="http://schemas.openxmlformats.org/wordprocessingml/2006/main" xmlns:w14="http://schemas.microsoft.com/office/word/2010/wordml" xmlns:w15="http://schemas.microsoft.com/office/word/2012/wordml" xmlns:w16cex="http://schemas.microsoft.com/office/word/2018/wordml/cex" xmlns:w16cid="http://schemas.microsoft.com/office/word/2016/wordml/cid" xmlns:w16="http://schemas.microsoft.com/office/word/2018/wordml" xmlns:w16du="http://schemas.microsoft.com/office/word/2023/wordml/word16du" xmlns:w16sdtdh="http://schemas.microsoft.com/office/word/2020/wordml/sdtdatahash" xmlns:w16sdtfl="http://schemas.microsoft.com/office/word/2024/wordml/sdtformatlock" xmlns:w16se="http://schemas.microsoft.com/office/word/2015/wordml/symex" xmlns:wpg="http://schemas.microsoft.com/office/word/2010/wordprocessingGroup" xmlns:wpi="http://schemas.microsoft.com/office/word/2010/wordprocessingInk" xmlns:wne="http://schemas.microsoft.com/office/word/2006/wordml" xmlns:wps="http://schemas.microsoft.com/office/word/2010/wordprocessingShape" mc:Ignorable="w14 w15 w16se w16cid w16 w16cex w16sdtdh w16sdtfl w16du wp14">
   <w:docParts>
     <w:docPart>
       <w:docPartPr>
@@ -11212,7 +11130,7 @@
 </file>
 
 <file path=word/glossary/fontTable.xml><?xml version="1.0" encoding="utf-8"?>
-<w:fonts xmlns:mc="http://schemas.openxmlformats.org/markup-compatibility/2006" xmlns:r="http://schemas.openxmlformats.org/officeDocument/2006/relationships" xmlns:w="http://schemas.openxmlformats.org/wordprocessingml/2006/main" xmlns:w14="http://schemas.microsoft.com/office/word/2010/wordml" xmlns:w15="http://schemas.microsoft.com/office/word/2012/wordml" xmlns:w16se="http://schemas.microsoft.com/office/word/2015/wordml/symex" mc:Ignorable="w14 w15 w16se">
+<w:fonts xmlns:mc="http://schemas.openxmlformats.org/markup-compatibility/2006" xmlns:r="http://schemas.openxmlformats.org/officeDocument/2006/relationships" xmlns:w="http://schemas.openxmlformats.org/wordprocessingml/2006/main" xmlns:w14="http://schemas.microsoft.com/office/word/2010/wordml" xmlns:w15="http://schemas.microsoft.com/office/word/2012/wordml" xmlns:w16cex="http://schemas.microsoft.com/office/word/2018/wordml/cex" xmlns:w16cid="http://schemas.microsoft.com/office/word/2016/wordml/cid" xmlns:w16="http://schemas.microsoft.com/office/word/2018/wordml" xmlns:w16du="http://schemas.microsoft.com/office/word/2023/wordml/word16du" xmlns:w16sdtdh="http://schemas.microsoft.com/office/word/2020/wordml/sdtdatahash" xmlns:w16sdtfl="http://schemas.microsoft.com/office/word/2024/wordml/sdtformatlock" xmlns:w16se="http://schemas.microsoft.com/office/word/2015/wordml/symex" mc:Ignorable="w14 w15 w16se w16cid w16 w16cex w16sdtdh w16sdtfl w16du">
   <w:font w:name="Symbol">
     <w:panose1 w:val="05050102010706020507"/>
     <w:charset w:val="02"/>
@@ -11292,17 +11210,29 @@
     <w:pitch w:val="variable"/>
     <w:sig w:usb0="E00002FF" w:usb1="2AC7FDFF" w:usb2="00000016" w:usb3="00000000" w:csb0="0002009F" w:csb1="00000000"/>
   </w:font>
+  <w:font w:name="Aptos">
+    <w:charset w:val="00"/>
+    <w:family w:val="swiss"/>
+    <w:pitch w:val="variable"/>
+    <w:sig w:usb0="20000287" w:usb1="00000003" w:usb2="00000000" w:usb3="00000000" w:csb0="0000019F" w:csb1="00000000"/>
+  </w:font>
   <w:font w:name="Yu Mincho">
     <w:charset w:val="80"/>
     <w:family w:val="roman"/>
     <w:pitch w:val="variable"/>
     <w:sig w:usb0="800002E7" w:usb1="2AC7FCFF" w:usb2="00000012" w:usb3="00000000" w:csb0="0002009F" w:csb1="00000000"/>
   </w:font>
+  <w:font w:name="Aptos Display">
+    <w:charset w:val="00"/>
+    <w:family w:val="swiss"/>
+    <w:pitch w:val="variable"/>
+    <w:sig w:usb0="20000287" w:usb1="00000003" w:usb2="00000000" w:usb3="00000000" w:csb0="0000019F" w:csb1="00000000"/>
+  </w:font>
 </w:fonts>
 </file>
 
 <file path=word/glossary/settings.xml><?xml version="1.0" encoding="utf-8"?>
-<w:settings xmlns:mc="http://schemas.openxmlformats.org/markup-compatibility/2006" xmlns:o="urn:schemas-microsoft-com:office:office" xmlns:r="http://schemas.openxmlformats.org/officeDocument/2006/relationships" xmlns:m="http://schemas.openxmlformats.org/officeDocument/2006/math" xmlns:v="urn:schemas-microsoft-com:vml" xmlns:w10="urn:schemas-microsoft-com:office:word" xmlns:w="http://schemas.openxmlformats.org/wordprocessingml/2006/main" xmlns:w14="http://schemas.microsoft.com/office/word/2010/wordml" xmlns:w15="http://schemas.microsoft.com/office/word/2012/wordml" xmlns:w16se="http://schemas.microsoft.com/office/word/2015/wordml/symex" xmlns:sl="http://schemas.openxmlformats.org/schemaLibrary/2006/main" mc:Ignorable="w14 w15 w16se">
+<w:settings xmlns:mc="http://schemas.openxmlformats.org/markup-compatibility/2006" xmlns:o="urn:schemas-microsoft-com:office:office" xmlns:r="http://schemas.openxmlformats.org/officeDocument/2006/relationships" xmlns:m="http://schemas.openxmlformats.org/officeDocument/2006/math" xmlns:v="urn:schemas-microsoft-com:vml" xmlns:w10="urn:schemas-microsoft-com:office:word" xmlns:w="http://schemas.openxmlformats.org/wordprocessingml/2006/main" xmlns:w14="http://schemas.microsoft.com/office/word/2010/wordml" xmlns:w15="http://schemas.microsoft.com/office/word/2012/wordml" xmlns:w16cex="http://schemas.microsoft.com/office/word/2018/wordml/cex" xmlns:w16cid="http://schemas.microsoft.com/office/word/2016/wordml/cid" xmlns:w16="http://schemas.microsoft.com/office/word/2018/wordml" xmlns:w16du="http://schemas.microsoft.com/office/word/2023/wordml/word16du" xmlns:w16sdtdh="http://schemas.microsoft.com/office/word/2020/wordml/sdtdatahash" xmlns:w16sdtfl="http://schemas.microsoft.com/office/word/2024/wordml/sdtformatlock" xmlns:w16se="http://schemas.microsoft.com/office/word/2015/wordml/symex" xmlns:sl="http://schemas.openxmlformats.org/schemaLibrary/2006/main" mc:Ignorable="w14 w15 w16se w16cid w16 w16cex w16sdtdh w16sdtfl w16du">
   <w:view w:val="normal"/>
   <w:revisionView w:inkAnnotations="0"/>
   <w:defaultTabStop w:val="708"/>
@@ -11315,6 +11245,7 @@
     <w:compatSetting w:name="enableOpenTypeFeatures" w:uri="http://schemas.microsoft.com/office/word" w:val="1"/>
     <w:compatSetting w:name="doNotFlipMirrorIndents" w:uri="http://schemas.microsoft.com/office/word" w:val="1"/>
     <w:compatSetting w:name="differentiateMultirowTableHeaders" w:uri="http://schemas.microsoft.com/office/word" w:val="1"/>
+    <w:compatSetting w:name="useWord2013TrackBottomHyphenation" w:uri="http://schemas.microsoft.com/office/word" w:val="1"/>
   </w:compat>
   <w:rsids>
     <w:rsidRoot w:val="006B2BEC"/>
@@ -11332,6 +11263,7 @@
     <w:rsid w:val="001C5FFF"/>
     <w:rsid w:val="00260AAC"/>
     <w:rsid w:val="002C2777"/>
+    <w:rsid w:val="003109F0"/>
     <w:rsid w:val="00336824"/>
     <w:rsid w:val="00364D10"/>
     <w:rsid w:val="003B5C99"/>
@@ -11393,6 +11325,7 @@
     <w:rsid w:val="00D86553"/>
     <w:rsid w:val="00D9098F"/>
     <w:rsid w:val="00E25325"/>
+    <w:rsid w:val="00E3307D"/>
     <w:rsid w:val="00E62F29"/>
     <w:rsid w:val="00E869EA"/>
     <w:rsid w:val="00E87F32"/>
@@ -11428,7 +11361,7 @@
 </file>
 
 <file path=word/glossary/styles.xml><?xml version="1.0" encoding="utf-8"?>
-<w:styles xmlns:mc="http://schemas.openxmlformats.org/markup-compatibility/2006" xmlns:r="http://schemas.openxmlformats.org/officeDocument/2006/relationships" xmlns:w="http://schemas.openxmlformats.org/wordprocessingml/2006/main" xmlns:w14="http://schemas.microsoft.com/office/word/2010/wordml" xmlns:w15="http://schemas.microsoft.com/office/word/2012/wordml" xmlns:w16se="http://schemas.microsoft.com/office/word/2015/wordml/symex" mc:Ignorable="w14 w15 w16se">
+<w:styles xmlns:mc="http://schemas.openxmlformats.org/markup-compatibility/2006" xmlns:r="http://schemas.openxmlformats.org/officeDocument/2006/relationships" xmlns:w="http://schemas.openxmlformats.org/wordprocessingml/2006/main" xmlns:w14="http://schemas.microsoft.com/office/word/2010/wordml" xmlns:w15="http://schemas.microsoft.com/office/word/2012/wordml" xmlns:w16cex="http://schemas.microsoft.com/office/word/2018/wordml/cex" xmlns:w16cid="http://schemas.microsoft.com/office/word/2016/wordml/cid" xmlns:w16="http://schemas.microsoft.com/office/word/2018/wordml" xmlns:w16du="http://schemas.microsoft.com/office/word/2023/wordml/word16du" xmlns:w16sdtdh="http://schemas.microsoft.com/office/word/2020/wordml/sdtdatahash" xmlns:w16sdtfl="http://schemas.microsoft.com/office/word/2024/wordml/sdtformatlock" xmlns:w16se="http://schemas.microsoft.com/office/word/2015/wordml/symex" mc:Ignorable="w14 w15 w16se w16cid w16 w16cex w16sdtdh w16sdtfl w16du">
   <w:docDefaults>
     <w:rPrDefault>
       <w:rPr>
@@ -11446,7 +11379,7 @@
       </w:pPr>
     </w:pPrDefault>
   </w:docDefaults>
-  <w:latentStyles w:defLockedState="0" w:defUIPriority="99" w:defSemiHidden="0" w:defUnhideWhenUsed="0" w:defQFormat="0" w:count="371">
+  <w:latentStyles w:defLockedState="0" w:defUIPriority="99" w:defSemiHidden="0" w:defUnhideWhenUsed="0" w:defQFormat="0" w:count="376">
     <w:lsdException w:name="Normal" w:uiPriority="0" w:qFormat="1"/>
     <w:lsdException w:name="heading 1" w:uiPriority="9" w:qFormat="1"/>
     <w:lsdException w:name="heading 2" w:semiHidden="1" w:uiPriority="9" w:unhideWhenUsed="1" w:qFormat="1"/>
@@ -11818,6 +11751,11 @@
     <w:lsdException w:name="List Table 5 Dark Accent 6" w:uiPriority="50"/>
     <w:lsdException w:name="List Table 6 Colorful Accent 6" w:uiPriority="51"/>
     <w:lsdException w:name="List Table 7 Colorful Accent 6" w:uiPriority="52"/>
+    <w:lsdException w:name="Mention" w:semiHidden="1" w:unhideWhenUsed="1"/>
+    <w:lsdException w:name="Smart Hyperlink" w:semiHidden="1" w:unhideWhenUsed="1"/>
+    <w:lsdException w:name="Hashtag" w:semiHidden="1" w:unhideWhenUsed="1"/>
+    <w:lsdException w:name="Unresolved Mention" w:semiHidden="1" w:unhideWhenUsed="1"/>
+    <w:lsdException w:name="Smart Link" w:semiHidden="1" w:unhideWhenUsed="1"/>
   </w:latentStyles>
   <w:style w:type="paragraph" w:default="1" w:styleId="Normal">
     <w:name w:val="Normal"/>
@@ -12694,7 +12632,7 @@
 </file>
 
 <file path=word/glossary/webSettings.xml><?xml version="1.0" encoding="utf-8"?>
-<w:webSettings xmlns:mc="http://schemas.openxmlformats.org/markup-compatibility/2006" xmlns:r="http://schemas.openxmlformats.org/officeDocument/2006/relationships" xmlns:w="http://schemas.openxmlformats.org/wordprocessingml/2006/main" xmlns:w14="http://schemas.microsoft.com/office/word/2010/wordml" xmlns:w15="http://schemas.microsoft.com/office/word/2012/wordml" xmlns:w16se="http://schemas.microsoft.com/office/word/2015/wordml/symex" mc:Ignorable="w14 w15 w16se">
+<w:webSettings xmlns:mc="http://schemas.openxmlformats.org/markup-compatibility/2006" xmlns:r="http://schemas.openxmlformats.org/officeDocument/2006/relationships" xmlns:w="http://schemas.openxmlformats.org/wordprocessingml/2006/main" xmlns:w14="http://schemas.microsoft.com/office/word/2010/wordml" xmlns:w15="http://schemas.microsoft.com/office/word/2012/wordml" xmlns:w16cex="http://schemas.microsoft.com/office/word/2018/wordml/cex" xmlns:w16cid="http://schemas.microsoft.com/office/word/2016/wordml/cid" xmlns:w16="http://schemas.microsoft.com/office/word/2018/wordml" xmlns:w16du="http://schemas.microsoft.com/office/word/2023/wordml/word16du" xmlns:w16sdtdh="http://schemas.microsoft.com/office/word/2020/wordml/sdtdatahash" xmlns:w16sdtfl="http://schemas.microsoft.com/office/word/2024/wordml/sdtformatlock" xmlns:w16se="http://schemas.microsoft.com/office/word/2015/wordml/symex" mc:Ignorable="w14 w15 w16se w16cid w16 w16cex w16sdtdh w16sdtfl w16du">
   <w:optimizeForBrowser/>
   <w:allowPNG/>
 </w:webSettings>

</xml_diff>

<commit_message>
Se ha añadido el testing report
</commit_message>
<xml_diff>
--- a/reports/Group/00 - Requirements - Group.docx
+++ b/reports/Group/00 - Requirements - Group.docx
@@ -3351,7 +3351,13 @@
         </w:sdtPr>
         <w:sdtContent>
           <w:r>
-            <w:t xml:space="preserve">    </w:t>
+            <w:t xml:space="preserve">  </w:t>
+          </w:r>
+          <w:r>
+            <w:t>X</w:t>
+          </w:r>
+          <w:r>
+            <w:t xml:space="preserve">  </w:t>
           </w:r>
         </w:sdtContent>
       </w:sdt>
@@ -3774,7 +3780,13 @@
         </w:sdtPr>
         <w:sdtContent>
           <w:r>
-            <w:t xml:space="preserve">    </w:t>
+            <w:t xml:space="preserve">  </w:t>
+          </w:r>
+          <w:r>
+            <w:t xml:space="preserve">X </w:t>
+          </w:r>
+          <w:r>
+            <w:t xml:space="preserve"> </w:t>
           </w:r>
         </w:sdtContent>
       </w:sdt>
@@ -3848,7 +3860,13 @@
         </w:sdtPr>
         <w:sdtContent>
           <w:r>
-            <w:t xml:space="preserve">    </w:t>
+            <w:t xml:space="preserve">  </w:t>
+          </w:r>
+          <w:r>
+            <w:t>X</w:t>
+          </w:r>
+          <w:r>
+            <w:t xml:space="preserve">  </w:t>
           </w:r>
         </w:sdtContent>
       </w:sdt>
@@ -11309,6 +11327,7 @@
     <w:rsid w:val="009F61B1"/>
     <w:rsid w:val="00A011E1"/>
     <w:rsid w:val="00A04483"/>
+    <w:rsid w:val="00A06DC7"/>
     <w:rsid w:val="00A15F13"/>
     <w:rsid w:val="00A222AC"/>
     <w:rsid w:val="00A73E76"/>
@@ -11324,6 +11343,7 @@
     <w:rsid w:val="00D84EF5"/>
     <w:rsid w:val="00D86553"/>
     <w:rsid w:val="00D9098F"/>
+    <w:rsid w:val="00E23780"/>
     <w:rsid w:val="00E25325"/>
     <w:rsid w:val="00E3307D"/>
     <w:rsid w:val="00E62F29"/>

</xml_diff>